<commit_message>
face dataset added, eigenfaces algorithm complete
</commit_message>
<xml_diff>
--- a/IEEEKacperReport.docx
+++ b/IEEEKacperReport.docx
@@ -738,11 +738,38 @@
     </w:p>
     <w:p>
       <w:pPr>
+        <w:ind w:left="288" w:firstLine="432"/>
+        <w:jc w:val="both"/>
+      </w:pPr>
+      <w:r>
+        <w:t xml:space="preserve">I load the data set using a script in MATLAB, an output_value variable is where the database is stored. </w:t>
+      </w:r>
+    </w:p>
+    <w:p>
+      <w:pPr>
         <w:ind w:left="288"/>
         <w:jc w:val="both"/>
       </w:pPr>
       <w:r>
-        <w:t xml:space="preserve">I load the data set using a script in MATLAB, an output_value variable is where the database is stored. </w:t>
+        <w:t>I subtract the mean, and the average image is calculated and subtracted from original image single matrix T</w:t>
+      </w:r>
+      <w:r>
+        <w:t xml:space="preserve">. I then calculate the </w:t>
+      </w:r>
+      <w:r>
+        <w:t>eigenvectors and eigenvalues.</w:t>
+      </w:r>
+      <w:r>
+        <w:t xml:space="preserve"> The eigenvalues associated with each eigenface represent how much the images in the training set vary from the mean image in that direction. We lose information by projecting the image on a subset of the eigenvectors, but we minimize this loss by keeping those eigenfaces with the largest eigenvalues.</w:t>
+      </w:r>
+    </w:p>
+    <w:p>
+      <w:pPr>
+        <w:ind w:left="288" w:firstLine="432"/>
+        <w:jc w:val="both"/>
+      </w:pPr>
+      <w:r>
+        <w:t xml:space="preserve">In my dataset I have specific image dimensions of 92x112 pixels, therefore I will have 10304 eigenvectors. </w:t>
       </w:r>
     </w:p>
     <w:p>
@@ -751,27 +778,6 @@
         <w:jc w:val="both"/>
       </w:pPr>
       <w:r>
-        <w:t>I subtract the mean, and the average image is calculated and subtracted from original image single matrix T. I then calculate the eigenvectors and eigenvalues.</w:t>
-      </w:r>
-      <w:r>
-        <w:t xml:space="preserve"> The eigenvalues associated with each eigenface represent how much the images in the training set vary from the mean image in that direction. We lose information by projecting the image on a subset of the eigenvectors, but we minimize this loss by keeping those eigenfaces with the largest eigenvalues.</w:t>
-      </w:r>
-    </w:p>
-    <w:p>
-      <w:pPr>
-        <w:ind w:left="288"/>
-        <w:jc w:val="both"/>
-      </w:pPr>
-      <w:r>
-        <w:t xml:space="preserve">In my dataset I have specific image dimensions of 92x112 pixels, therefore I will have 10304 eigenvectors. </w:t>
-      </w:r>
-    </w:p>
-    <w:p>
-      <w:pPr>
-        <w:ind w:left="288"/>
-        <w:jc w:val="both"/>
-      </w:pPr>
-      <w:r>
         <w:t>Most pictures can be based on 100 – 150 eigenfaces, so most eigenvectors can be discarded.</w:t>
       </w:r>
     </w:p>
@@ -921,31 +927,89 @@
         <w:t xml:space="preserve">accept a wrong person to the system of my car. A false reject value </w:t>
       </w:r>
       <w:r>
-        <w:t>means that the algorithm has rejected the person that is authorized to actually use my car system, and the face recognition just made a mistake by disallowing the wrong person to drive, when they were the right person.</w:t>
-      </w:r>
-      <w:bookmarkStart w:id="0" w:name="_GoBack"/>
-      <w:bookmarkEnd w:id="0"/>
-    </w:p>
-    <w:p>
-      <w:pPr>
-        <w:pStyle w:val="Heading2"/>
-        <w:rPr>
-          <w:lang w:val="pl-PL"/>
-        </w:rPr>
-      </w:pPr>
-      <w:r>
-        <w:rPr>
-          <w:lang w:val="pl-PL"/>
-        </w:rPr>
+        <w:t xml:space="preserve">means that the algorithm has rejected the person that is authorized to </w:t>
+      </w:r>
+      <w:r>
+        <w:t>use</w:t>
+      </w:r>
+      <w:r>
+        <w:t xml:space="preserve"> my car system, and the face recognition just made a mistake by disallowing the wrong person to drive, when they were the right person.</w:t>
+      </w:r>
+    </w:p>
+    <w:p>
+      <w:pPr>
+        <w:jc w:val="both"/>
+      </w:pPr>
+    </w:p>
+    <w:p>
+      <w:pPr>
+        <w:ind w:left="288" w:firstLine="432"/>
+        <w:jc w:val="both"/>
+      </w:pPr>
+      <w:r>
+        <w:t xml:space="preserve">False accepts and reject values are based on scores (weights). The higher the weighting is the bigger the similarity of the database item and the face that has been recognized. [7] Access to the system of the car would only be granted if the weighting of the persons face recognition is of a higher value than a certain threshold. Face recognition false accept/reject values depend on the application, for a phone if </w:t>
+      </w:r>
+      <w:r>
+        <w:t>someone unintended</w:t>
+      </w:r>
+      <w:r>
+        <w:t xml:space="preserve"> gets onto your system, the consequences are less severe, then a child choosing where the automated vehicle will drive, hence why the value of the correctness of the face recognition system must be very high, and the algorithm </w:t>
+      </w:r>
+      <w:r>
+        <w:t>must</w:t>
+      </w:r>
+      <w:r>
+        <w:t xml:space="preserve"> be very accurate.</w:t>
+      </w:r>
+    </w:p>
+    <w:p>
+      <w:pPr>
+        <w:pStyle w:val="Heading1"/>
+      </w:pPr>
+      <w:r>
         <w:t>Benchmark</w:t>
       </w:r>
     </w:p>
     <w:p>
       <w:pPr>
+        <w:jc w:val="both"/>
+        <w:rPr>
+          <w:lang w:val="en-IE"/>
+        </w:rPr>
+      </w:pPr>
+    </w:p>
+    <w:p>
+      <w:pPr>
+        <w:jc w:val="both"/>
+        <w:rPr>
+          <w:lang w:val="en-IE"/>
+        </w:rPr>
+      </w:pPr>
+      <w:r>
+        <w:rPr>
+          <w:lang w:val="en-IE"/>
+        </w:rPr>
+        <w:t>Here below I show the results of runn</w:t>
+      </w:r>
+      <w:r>
+        <w:rPr>
+          <w:lang w:val="en-IE"/>
+        </w:rPr>
+        <w:t xml:space="preserve">ing my code, </w:t>
+      </w:r>
+      <w:r>
+        <w:rPr>
+          <w:lang w:val="en-IE"/>
+        </w:rPr>
+        <w:t>on dataset of 40 people and seeing how often eigenfaces got the correct face recognised.</w:t>
+      </w:r>
+    </w:p>
+    <w:p>
+      <w:pPr>
         <w:pStyle w:val="tablehead"/>
       </w:pPr>
       <w:r>
-        <w:t>Table Type Styles</w:t>
+        <w:t>Results</w:t>
       </w:r>
     </w:p>
     <w:tbl>
@@ -964,22 +1028,21 @@
         <w:tblLook w:val="0000" w:firstRow="0" w:lastRow="0" w:firstColumn="0" w:lastColumn="0" w:noHBand="0" w:noVBand="0"/>
       </w:tblPr>
       <w:tblGrid>
-        <w:gridCol w:w="720"/>
-        <w:gridCol w:w="2340"/>
-        <w:gridCol w:w="900"/>
-        <w:gridCol w:w="900"/>
+        <w:gridCol w:w="1683"/>
+        <w:gridCol w:w="1218"/>
+        <w:gridCol w:w="1598"/>
       </w:tblGrid>
       <w:tr>
         <w:trPr>
           <w:cantSplit/>
-          <w:trHeight w:val="240"/>
+          <w:trHeight w:val="284"/>
           <w:tblHeader/>
           <w:jc w:val="center"/>
         </w:trPr>
         <w:tc>
           <w:tcPr>
-            <w:tcW w:w="720" w:type="dxa"/>
-            <w:vMerge w:val="restart"/>
+            <w:tcW w:w="4499" w:type="dxa"/>
+            <w:gridSpan w:val="3"/>
             <w:vAlign w:val="center"/>
           </w:tcPr>
           <w:p>
@@ -987,22 +1050,7 @@
               <w:pStyle w:val="tablecolhead"/>
             </w:pPr>
             <w:r>
-              <w:t>Table Head</w:t>
-            </w:r>
-          </w:p>
-        </w:tc>
-        <w:tc>
-          <w:tcPr>
-            <w:tcW w:w="4140" w:type="dxa"/>
-            <w:gridSpan w:val="3"/>
-            <w:vAlign w:val="center"/>
-          </w:tcPr>
-          <w:p>
-            <w:pPr>
-              <w:pStyle w:val="tablecolhead"/>
-            </w:pPr>
-            <w:r>
-              <w:t>Table Column Head</w:t>
+              <w:t>Face Recognition</w:t>
             </w:r>
           </w:p>
         </w:tc>
@@ -1010,27 +1058,13 @@
       <w:tr>
         <w:trPr>
           <w:cantSplit/>
-          <w:trHeight w:val="240"/>
+          <w:trHeight w:val="284"/>
           <w:tblHeader/>
           <w:jc w:val="center"/>
         </w:trPr>
         <w:tc>
           <w:tcPr>
-            <w:tcW w:w="720" w:type="dxa"/>
-            <w:vMerge/>
-          </w:tcPr>
-          <w:p>
-            <w:pPr>
-              <w:rPr>
-                <w:sz w:val="16"/>
-                <w:szCs w:val="16"/>
-              </w:rPr>
-            </w:pPr>
-          </w:p>
-        </w:tc>
-        <w:tc>
-          <w:tcPr>
-            <w:tcW w:w="2340" w:type="dxa"/>
+            <w:tcW w:w="1683" w:type="dxa"/>
             <w:vAlign w:val="center"/>
           </w:tcPr>
           <w:p>
@@ -1038,13 +1072,13 @@
               <w:pStyle w:val="tablecolsubhead"/>
             </w:pPr>
             <w:r>
-              <w:t>Table column subhead</w:t>
-            </w:r>
-          </w:p>
-        </w:tc>
-        <w:tc>
-          <w:tcPr>
-            <w:tcW w:w="900" w:type="dxa"/>
+              <w:t># of runs</w:t>
+            </w:r>
+          </w:p>
+        </w:tc>
+        <w:tc>
+          <w:tcPr>
+            <w:tcW w:w="1218" w:type="dxa"/>
             <w:vAlign w:val="center"/>
           </w:tcPr>
           <w:p>
@@ -1052,13 +1086,13 @@
               <w:pStyle w:val="tablecolsubhead"/>
             </w:pPr>
             <w:r>
-              <w:t>Subhead</w:t>
-            </w:r>
-          </w:p>
-        </w:tc>
-        <w:tc>
-          <w:tcPr>
-            <w:tcW w:w="900" w:type="dxa"/>
+              <w:t>Recognized</w:t>
+            </w:r>
+          </w:p>
+        </w:tc>
+        <w:tc>
+          <w:tcPr>
+            <w:tcW w:w="1598" w:type="dxa"/>
             <w:vAlign w:val="center"/>
           </w:tcPr>
           <w:p>
@@ -1066,37 +1100,74 @@
               <w:pStyle w:val="tablecolsubhead"/>
             </w:pPr>
             <w:r>
-              <w:t>Subhead</w:t>
+              <w:t>Not Recognized</w:t>
             </w:r>
           </w:p>
         </w:tc>
       </w:tr>
       <w:tr>
         <w:trPr>
-          <w:trHeight w:val="320"/>
+          <w:trHeight w:val="378"/>
           <w:jc w:val="center"/>
         </w:trPr>
         <w:tc>
           <w:tcPr>
-            <w:tcW w:w="720" w:type="dxa"/>
+            <w:tcW w:w="1683" w:type="dxa"/>
             <w:vAlign w:val="center"/>
           </w:tcPr>
           <w:p>
             <w:pPr>
               <w:pStyle w:val="tablecopy"/>
-              <w:rPr>
-                <w:sz w:val="8"/>
-                <w:szCs w:val="8"/>
-              </w:rPr>
-            </w:pPr>
-            <w:r>
-              <w:t>copy</w:t>
-            </w:r>
-          </w:p>
-        </w:tc>
-        <w:tc>
-          <w:tcPr>
-            <w:tcW w:w="2340" w:type="dxa"/>
+            </w:pPr>
+            <w:r>
+              <w:t>1</w:t>
+            </w:r>
+          </w:p>
+        </w:tc>
+        <w:tc>
+          <w:tcPr>
+            <w:tcW w:w="1218" w:type="dxa"/>
+            <w:vAlign w:val="center"/>
+          </w:tcPr>
+          <w:p>
+            <w:pPr>
+              <w:rPr>
+                <w:sz w:val="16"/>
+                <w:szCs w:val="16"/>
+              </w:rPr>
+            </w:pPr>
+          </w:p>
+        </w:tc>
+        <w:tc>
+          <w:tcPr>
+            <w:tcW w:w="1598" w:type="dxa"/>
+            <w:vAlign w:val="center"/>
+          </w:tcPr>
+          <w:p>
+            <w:pPr>
+              <w:rPr>
+                <w:sz w:val="16"/>
+                <w:szCs w:val="16"/>
+              </w:rPr>
+            </w:pPr>
+            <w:r>
+              <w:rPr>
+                <w:sz w:val="16"/>
+                <w:szCs w:val="16"/>
+              </w:rPr>
+              <w:t>X</w:t>
+            </w:r>
+          </w:p>
+        </w:tc>
+      </w:tr>
+      <w:tr>
+        <w:trPr>
+          <w:trHeight w:val="378"/>
+          <w:jc w:val="center"/>
+        </w:trPr>
+        <w:tc>
+          <w:tcPr>
+            <w:tcW w:w="1683" w:type="dxa"/>
             <w:vAlign w:val="center"/>
           </w:tcPr>
           <w:p>
@@ -1104,33 +1175,2675 @@
               <w:pStyle w:val="tablecopy"/>
             </w:pPr>
             <w:r>
-              <w:t>More table copy</w:t>
-            </w:r>
-            <w:r>
-              <w:rPr>
-                <w:vertAlign w:val="superscript"/>
-              </w:rPr>
-              <w:t>a</w:t>
-            </w:r>
-          </w:p>
-        </w:tc>
-        <w:tc>
-          <w:tcPr>
-            <w:tcW w:w="900" w:type="dxa"/>
-            <w:vAlign w:val="center"/>
-          </w:tcPr>
-          <w:p>
-            <w:pPr>
-              <w:rPr>
-                <w:sz w:val="16"/>
-                <w:szCs w:val="16"/>
-              </w:rPr>
-            </w:pPr>
-          </w:p>
-        </w:tc>
-        <w:tc>
-          <w:tcPr>
-            <w:tcW w:w="900" w:type="dxa"/>
+              <w:t>2</w:t>
+            </w:r>
+          </w:p>
+        </w:tc>
+        <w:tc>
+          <w:tcPr>
+            <w:tcW w:w="1218" w:type="dxa"/>
+            <w:vAlign w:val="center"/>
+          </w:tcPr>
+          <w:p>
+            <w:pPr>
+              <w:rPr>
+                <w:sz w:val="16"/>
+                <w:szCs w:val="16"/>
+              </w:rPr>
+            </w:pPr>
+            <w:r>
+              <w:rPr>
+                <w:sz w:val="16"/>
+                <w:szCs w:val="16"/>
+              </w:rPr>
+              <w:t>X</w:t>
+            </w:r>
+          </w:p>
+        </w:tc>
+        <w:tc>
+          <w:tcPr>
+            <w:tcW w:w="1598" w:type="dxa"/>
+            <w:vAlign w:val="center"/>
+          </w:tcPr>
+          <w:p>
+            <w:pPr>
+              <w:rPr>
+                <w:sz w:val="16"/>
+                <w:szCs w:val="16"/>
+              </w:rPr>
+            </w:pPr>
+          </w:p>
+        </w:tc>
+      </w:tr>
+      <w:tr>
+        <w:trPr>
+          <w:trHeight w:val="378"/>
+          <w:jc w:val="center"/>
+        </w:trPr>
+        <w:tc>
+          <w:tcPr>
+            <w:tcW w:w="1683" w:type="dxa"/>
+            <w:vAlign w:val="center"/>
+          </w:tcPr>
+          <w:p>
+            <w:pPr>
+              <w:pStyle w:val="tablecopy"/>
+            </w:pPr>
+            <w:r>
+              <w:t>3</w:t>
+            </w:r>
+          </w:p>
+        </w:tc>
+        <w:tc>
+          <w:tcPr>
+            <w:tcW w:w="1218" w:type="dxa"/>
+            <w:vAlign w:val="center"/>
+          </w:tcPr>
+          <w:p>
+            <w:pPr>
+              <w:rPr>
+                <w:sz w:val="16"/>
+                <w:szCs w:val="16"/>
+              </w:rPr>
+            </w:pPr>
+            <w:r>
+              <w:rPr>
+                <w:sz w:val="16"/>
+                <w:szCs w:val="16"/>
+              </w:rPr>
+              <w:t>X</w:t>
+            </w:r>
+          </w:p>
+        </w:tc>
+        <w:tc>
+          <w:tcPr>
+            <w:tcW w:w="1598" w:type="dxa"/>
+            <w:vAlign w:val="center"/>
+          </w:tcPr>
+          <w:p>
+            <w:pPr>
+              <w:rPr>
+                <w:sz w:val="16"/>
+                <w:szCs w:val="16"/>
+              </w:rPr>
+            </w:pPr>
+          </w:p>
+        </w:tc>
+      </w:tr>
+      <w:tr>
+        <w:trPr>
+          <w:trHeight w:val="378"/>
+          <w:jc w:val="center"/>
+        </w:trPr>
+        <w:tc>
+          <w:tcPr>
+            <w:tcW w:w="1683" w:type="dxa"/>
+            <w:vAlign w:val="center"/>
+          </w:tcPr>
+          <w:p>
+            <w:pPr>
+              <w:pStyle w:val="tablecopy"/>
+            </w:pPr>
+            <w:r>
+              <w:t>4</w:t>
+            </w:r>
+          </w:p>
+        </w:tc>
+        <w:tc>
+          <w:tcPr>
+            <w:tcW w:w="1218" w:type="dxa"/>
+            <w:vAlign w:val="center"/>
+          </w:tcPr>
+          <w:p>
+            <w:pPr>
+              <w:rPr>
+                <w:sz w:val="16"/>
+                <w:szCs w:val="16"/>
+              </w:rPr>
+            </w:pPr>
+            <w:r>
+              <w:rPr>
+                <w:sz w:val="16"/>
+                <w:szCs w:val="16"/>
+              </w:rPr>
+              <w:t>X</w:t>
+            </w:r>
+          </w:p>
+        </w:tc>
+        <w:tc>
+          <w:tcPr>
+            <w:tcW w:w="1598" w:type="dxa"/>
+            <w:vAlign w:val="center"/>
+          </w:tcPr>
+          <w:p>
+            <w:pPr>
+              <w:rPr>
+                <w:sz w:val="16"/>
+                <w:szCs w:val="16"/>
+              </w:rPr>
+            </w:pPr>
+          </w:p>
+        </w:tc>
+      </w:tr>
+      <w:tr>
+        <w:trPr>
+          <w:trHeight w:val="378"/>
+          <w:jc w:val="center"/>
+        </w:trPr>
+        <w:tc>
+          <w:tcPr>
+            <w:tcW w:w="1683" w:type="dxa"/>
+            <w:vAlign w:val="center"/>
+          </w:tcPr>
+          <w:p>
+            <w:pPr>
+              <w:pStyle w:val="tablecopy"/>
+            </w:pPr>
+            <w:r>
+              <w:t>5</w:t>
+            </w:r>
+          </w:p>
+        </w:tc>
+        <w:tc>
+          <w:tcPr>
+            <w:tcW w:w="1218" w:type="dxa"/>
+            <w:vAlign w:val="center"/>
+          </w:tcPr>
+          <w:p>
+            <w:pPr>
+              <w:rPr>
+                <w:sz w:val="16"/>
+                <w:szCs w:val="16"/>
+              </w:rPr>
+            </w:pPr>
+            <w:r>
+              <w:rPr>
+                <w:sz w:val="16"/>
+                <w:szCs w:val="16"/>
+              </w:rPr>
+              <w:t>X</w:t>
+            </w:r>
+          </w:p>
+        </w:tc>
+        <w:tc>
+          <w:tcPr>
+            <w:tcW w:w="1598" w:type="dxa"/>
+            <w:vAlign w:val="center"/>
+          </w:tcPr>
+          <w:p>
+            <w:pPr>
+              <w:rPr>
+                <w:sz w:val="16"/>
+                <w:szCs w:val="16"/>
+              </w:rPr>
+            </w:pPr>
+          </w:p>
+        </w:tc>
+      </w:tr>
+      <w:tr>
+        <w:trPr>
+          <w:trHeight w:val="378"/>
+          <w:jc w:val="center"/>
+        </w:trPr>
+        <w:tc>
+          <w:tcPr>
+            <w:tcW w:w="1683" w:type="dxa"/>
+            <w:vAlign w:val="center"/>
+          </w:tcPr>
+          <w:p>
+            <w:pPr>
+              <w:pStyle w:val="tablecopy"/>
+            </w:pPr>
+            <w:r>
+              <w:t>6</w:t>
+            </w:r>
+          </w:p>
+        </w:tc>
+        <w:tc>
+          <w:tcPr>
+            <w:tcW w:w="1218" w:type="dxa"/>
+            <w:vAlign w:val="center"/>
+          </w:tcPr>
+          <w:p>
+            <w:pPr>
+              <w:rPr>
+                <w:sz w:val="16"/>
+                <w:szCs w:val="16"/>
+              </w:rPr>
+            </w:pPr>
+            <w:r>
+              <w:rPr>
+                <w:sz w:val="16"/>
+                <w:szCs w:val="16"/>
+              </w:rPr>
+              <w:t>X</w:t>
+            </w:r>
+          </w:p>
+        </w:tc>
+        <w:tc>
+          <w:tcPr>
+            <w:tcW w:w="1598" w:type="dxa"/>
+            <w:vAlign w:val="center"/>
+          </w:tcPr>
+          <w:p>
+            <w:pPr>
+              <w:rPr>
+                <w:sz w:val="16"/>
+                <w:szCs w:val="16"/>
+              </w:rPr>
+            </w:pPr>
+          </w:p>
+        </w:tc>
+      </w:tr>
+      <w:tr>
+        <w:trPr>
+          <w:trHeight w:val="378"/>
+          <w:jc w:val="center"/>
+        </w:trPr>
+        <w:tc>
+          <w:tcPr>
+            <w:tcW w:w="1683" w:type="dxa"/>
+            <w:vAlign w:val="center"/>
+          </w:tcPr>
+          <w:p>
+            <w:pPr>
+              <w:pStyle w:val="tablecopy"/>
+            </w:pPr>
+            <w:r>
+              <w:t>7</w:t>
+            </w:r>
+          </w:p>
+        </w:tc>
+        <w:tc>
+          <w:tcPr>
+            <w:tcW w:w="1218" w:type="dxa"/>
+            <w:vAlign w:val="center"/>
+          </w:tcPr>
+          <w:p>
+            <w:pPr>
+              <w:rPr>
+                <w:sz w:val="16"/>
+                <w:szCs w:val="16"/>
+              </w:rPr>
+            </w:pPr>
+            <w:r>
+              <w:rPr>
+                <w:sz w:val="16"/>
+                <w:szCs w:val="16"/>
+              </w:rPr>
+              <w:t>X</w:t>
+            </w:r>
+          </w:p>
+        </w:tc>
+        <w:tc>
+          <w:tcPr>
+            <w:tcW w:w="1598" w:type="dxa"/>
+            <w:vAlign w:val="center"/>
+          </w:tcPr>
+          <w:p>
+            <w:pPr>
+              <w:rPr>
+                <w:sz w:val="16"/>
+                <w:szCs w:val="16"/>
+              </w:rPr>
+            </w:pPr>
+          </w:p>
+        </w:tc>
+      </w:tr>
+      <w:tr>
+        <w:trPr>
+          <w:trHeight w:val="378"/>
+          <w:jc w:val="center"/>
+        </w:trPr>
+        <w:tc>
+          <w:tcPr>
+            <w:tcW w:w="1683" w:type="dxa"/>
+            <w:vAlign w:val="center"/>
+          </w:tcPr>
+          <w:p>
+            <w:pPr>
+              <w:pStyle w:val="tablecopy"/>
+            </w:pPr>
+            <w:r>
+              <w:t>8</w:t>
+            </w:r>
+          </w:p>
+        </w:tc>
+        <w:tc>
+          <w:tcPr>
+            <w:tcW w:w="1218" w:type="dxa"/>
+            <w:vAlign w:val="center"/>
+          </w:tcPr>
+          <w:p>
+            <w:pPr>
+              <w:rPr>
+                <w:sz w:val="16"/>
+                <w:szCs w:val="16"/>
+              </w:rPr>
+            </w:pPr>
+            <w:r>
+              <w:rPr>
+                <w:sz w:val="16"/>
+                <w:szCs w:val="16"/>
+              </w:rPr>
+              <w:t>X</w:t>
+            </w:r>
+          </w:p>
+        </w:tc>
+        <w:tc>
+          <w:tcPr>
+            <w:tcW w:w="1598" w:type="dxa"/>
+            <w:vAlign w:val="center"/>
+          </w:tcPr>
+          <w:p>
+            <w:pPr>
+              <w:rPr>
+                <w:sz w:val="16"/>
+                <w:szCs w:val="16"/>
+              </w:rPr>
+            </w:pPr>
+          </w:p>
+        </w:tc>
+      </w:tr>
+      <w:tr>
+        <w:trPr>
+          <w:trHeight w:val="378"/>
+          <w:jc w:val="center"/>
+        </w:trPr>
+        <w:tc>
+          <w:tcPr>
+            <w:tcW w:w="1683" w:type="dxa"/>
+            <w:vAlign w:val="center"/>
+          </w:tcPr>
+          <w:p>
+            <w:pPr>
+              <w:pStyle w:val="tablecopy"/>
+            </w:pPr>
+            <w:r>
+              <w:t>9</w:t>
+            </w:r>
+          </w:p>
+        </w:tc>
+        <w:tc>
+          <w:tcPr>
+            <w:tcW w:w="1218" w:type="dxa"/>
+            <w:vAlign w:val="center"/>
+          </w:tcPr>
+          <w:p>
+            <w:pPr>
+              <w:rPr>
+                <w:sz w:val="16"/>
+                <w:szCs w:val="16"/>
+              </w:rPr>
+            </w:pPr>
+            <w:r>
+              <w:rPr>
+                <w:sz w:val="16"/>
+                <w:szCs w:val="16"/>
+              </w:rPr>
+              <w:t>X</w:t>
+            </w:r>
+          </w:p>
+        </w:tc>
+        <w:tc>
+          <w:tcPr>
+            <w:tcW w:w="1598" w:type="dxa"/>
+            <w:vAlign w:val="center"/>
+          </w:tcPr>
+          <w:p>
+            <w:pPr>
+              <w:rPr>
+                <w:sz w:val="16"/>
+                <w:szCs w:val="16"/>
+              </w:rPr>
+            </w:pPr>
+          </w:p>
+        </w:tc>
+      </w:tr>
+      <w:tr>
+        <w:trPr>
+          <w:trHeight w:val="378"/>
+          <w:jc w:val="center"/>
+        </w:trPr>
+        <w:tc>
+          <w:tcPr>
+            <w:tcW w:w="1683" w:type="dxa"/>
+            <w:vAlign w:val="center"/>
+          </w:tcPr>
+          <w:p>
+            <w:pPr>
+              <w:pStyle w:val="tablecopy"/>
+            </w:pPr>
+            <w:r>
+              <w:t>10</w:t>
+            </w:r>
+          </w:p>
+        </w:tc>
+        <w:tc>
+          <w:tcPr>
+            <w:tcW w:w="1218" w:type="dxa"/>
+            <w:vAlign w:val="center"/>
+          </w:tcPr>
+          <w:p>
+            <w:pPr>
+              <w:rPr>
+                <w:sz w:val="16"/>
+                <w:szCs w:val="16"/>
+              </w:rPr>
+            </w:pPr>
+            <w:r>
+              <w:rPr>
+                <w:sz w:val="16"/>
+                <w:szCs w:val="16"/>
+              </w:rPr>
+              <w:t>X</w:t>
+            </w:r>
+          </w:p>
+        </w:tc>
+        <w:tc>
+          <w:tcPr>
+            <w:tcW w:w="1598" w:type="dxa"/>
+            <w:vAlign w:val="center"/>
+          </w:tcPr>
+          <w:p>
+            <w:pPr>
+              <w:rPr>
+                <w:sz w:val="16"/>
+                <w:szCs w:val="16"/>
+              </w:rPr>
+            </w:pPr>
+          </w:p>
+        </w:tc>
+      </w:tr>
+      <w:tr>
+        <w:trPr>
+          <w:trHeight w:val="378"/>
+          <w:jc w:val="center"/>
+        </w:trPr>
+        <w:tc>
+          <w:tcPr>
+            <w:tcW w:w="1683" w:type="dxa"/>
+            <w:vAlign w:val="center"/>
+          </w:tcPr>
+          <w:p>
+            <w:pPr>
+              <w:pStyle w:val="tablecopy"/>
+            </w:pPr>
+            <w:r>
+              <w:t>11</w:t>
+            </w:r>
+          </w:p>
+        </w:tc>
+        <w:tc>
+          <w:tcPr>
+            <w:tcW w:w="1218" w:type="dxa"/>
+            <w:vAlign w:val="center"/>
+          </w:tcPr>
+          <w:p>
+            <w:pPr>
+              <w:rPr>
+                <w:sz w:val="16"/>
+                <w:szCs w:val="16"/>
+              </w:rPr>
+            </w:pPr>
+            <w:r>
+              <w:rPr>
+                <w:sz w:val="16"/>
+                <w:szCs w:val="16"/>
+              </w:rPr>
+              <w:t>X</w:t>
+            </w:r>
+          </w:p>
+        </w:tc>
+        <w:tc>
+          <w:tcPr>
+            <w:tcW w:w="1598" w:type="dxa"/>
+            <w:vAlign w:val="center"/>
+          </w:tcPr>
+          <w:p>
+            <w:pPr>
+              <w:rPr>
+                <w:sz w:val="16"/>
+                <w:szCs w:val="16"/>
+              </w:rPr>
+            </w:pPr>
+          </w:p>
+        </w:tc>
+      </w:tr>
+      <w:tr>
+        <w:trPr>
+          <w:trHeight w:val="378"/>
+          <w:jc w:val="center"/>
+        </w:trPr>
+        <w:tc>
+          <w:tcPr>
+            <w:tcW w:w="1683" w:type="dxa"/>
+            <w:vAlign w:val="center"/>
+          </w:tcPr>
+          <w:p>
+            <w:pPr>
+              <w:pStyle w:val="tablecopy"/>
+            </w:pPr>
+            <w:r>
+              <w:t>12</w:t>
+            </w:r>
+          </w:p>
+        </w:tc>
+        <w:tc>
+          <w:tcPr>
+            <w:tcW w:w="1218" w:type="dxa"/>
+            <w:vAlign w:val="center"/>
+          </w:tcPr>
+          <w:p>
+            <w:pPr>
+              <w:rPr>
+                <w:sz w:val="16"/>
+                <w:szCs w:val="16"/>
+              </w:rPr>
+            </w:pPr>
+            <w:r>
+              <w:rPr>
+                <w:sz w:val="16"/>
+                <w:szCs w:val="16"/>
+              </w:rPr>
+              <w:t>X</w:t>
+            </w:r>
+          </w:p>
+        </w:tc>
+        <w:tc>
+          <w:tcPr>
+            <w:tcW w:w="1598" w:type="dxa"/>
+            <w:vAlign w:val="center"/>
+          </w:tcPr>
+          <w:p>
+            <w:pPr>
+              <w:rPr>
+                <w:sz w:val="16"/>
+                <w:szCs w:val="16"/>
+              </w:rPr>
+            </w:pPr>
+          </w:p>
+        </w:tc>
+      </w:tr>
+      <w:tr>
+        <w:trPr>
+          <w:trHeight w:val="378"/>
+          <w:jc w:val="center"/>
+        </w:trPr>
+        <w:tc>
+          <w:tcPr>
+            <w:tcW w:w="1683" w:type="dxa"/>
+            <w:vAlign w:val="center"/>
+          </w:tcPr>
+          <w:p>
+            <w:pPr>
+              <w:pStyle w:val="tablecopy"/>
+            </w:pPr>
+            <w:r>
+              <w:t>13</w:t>
+            </w:r>
+          </w:p>
+        </w:tc>
+        <w:tc>
+          <w:tcPr>
+            <w:tcW w:w="1218" w:type="dxa"/>
+            <w:vAlign w:val="center"/>
+          </w:tcPr>
+          <w:p>
+            <w:pPr>
+              <w:rPr>
+                <w:sz w:val="16"/>
+                <w:szCs w:val="16"/>
+              </w:rPr>
+            </w:pPr>
+            <w:r>
+              <w:rPr>
+                <w:sz w:val="16"/>
+                <w:szCs w:val="16"/>
+              </w:rPr>
+              <w:t>X</w:t>
+            </w:r>
+          </w:p>
+        </w:tc>
+        <w:tc>
+          <w:tcPr>
+            <w:tcW w:w="1598" w:type="dxa"/>
+            <w:vAlign w:val="center"/>
+          </w:tcPr>
+          <w:p>
+            <w:pPr>
+              <w:rPr>
+                <w:sz w:val="16"/>
+                <w:szCs w:val="16"/>
+              </w:rPr>
+            </w:pPr>
+          </w:p>
+        </w:tc>
+      </w:tr>
+      <w:tr>
+        <w:trPr>
+          <w:trHeight w:val="378"/>
+          <w:jc w:val="center"/>
+        </w:trPr>
+        <w:tc>
+          <w:tcPr>
+            <w:tcW w:w="1683" w:type="dxa"/>
+            <w:vAlign w:val="center"/>
+          </w:tcPr>
+          <w:p>
+            <w:pPr>
+              <w:pStyle w:val="tablecopy"/>
+            </w:pPr>
+            <w:r>
+              <w:t>14</w:t>
+            </w:r>
+          </w:p>
+        </w:tc>
+        <w:tc>
+          <w:tcPr>
+            <w:tcW w:w="1218" w:type="dxa"/>
+            <w:vAlign w:val="center"/>
+          </w:tcPr>
+          <w:p>
+            <w:pPr>
+              <w:rPr>
+                <w:sz w:val="16"/>
+                <w:szCs w:val="16"/>
+              </w:rPr>
+            </w:pPr>
+            <w:r>
+              <w:rPr>
+                <w:sz w:val="16"/>
+                <w:szCs w:val="16"/>
+              </w:rPr>
+              <w:t>X</w:t>
+            </w:r>
+          </w:p>
+        </w:tc>
+        <w:tc>
+          <w:tcPr>
+            <w:tcW w:w="1598" w:type="dxa"/>
+            <w:vAlign w:val="center"/>
+          </w:tcPr>
+          <w:p>
+            <w:pPr>
+              <w:rPr>
+                <w:sz w:val="16"/>
+                <w:szCs w:val="16"/>
+              </w:rPr>
+            </w:pPr>
+          </w:p>
+        </w:tc>
+      </w:tr>
+      <w:tr>
+        <w:trPr>
+          <w:trHeight w:val="378"/>
+          <w:jc w:val="center"/>
+        </w:trPr>
+        <w:tc>
+          <w:tcPr>
+            <w:tcW w:w="1683" w:type="dxa"/>
+            <w:vAlign w:val="center"/>
+          </w:tcPr>
+          <w:p>
+            <w:pPr>
+              <w:pStyle w:val="tablecopy"/>
+            </w:pPr>
+            <w:r>
+              <w:t>15</w:t>
+            </w:r>
+          </w:p>
+        </w:tc>
+        <w:tc>
+          <w:tcPr>
+            <w:tcW w:w="1218" w:type="dxa"/>
+            <w:vAlign w:val="center"/>
+          </w:tcPr>
+          <w:p>
+            <w:pPr>
+              <w:rPr>
+                <w:sz w:val="16"/>
+                <w:szCs w:val="16"/>
+              </w:rPr>
+            </w:pPr>
+            <w:r>
+              <w:rPr>
+                <w:sz w:val="16"/>
+                <w:szCs w:val="16"/>
+              </w:rPr>
+              <w:t>X</w:t>
+            </w:r>
+          </w:p>
+        </w:tc>
+        <w:tc>
+          <w:tcPr>
+            <w:tcW w:w="1598" w:type="dxa"/>
+            <w:vAlign w:val="center"/>
+          </w:tcPr>
+          <w:p>
+            <w:pPr>
+              <w:rPr>
+                <w:sz w:val="16"/>
+                <w:szCs w:val="16"/>
+              </w:rPr>
+            </w:pPr>
+          </w:p>
+        </w:tc>
+      </w:tr>
+      <w:tr>
+        <w:trPr>
+          <w:trHeight w:val="378"/>
+          <w:jc w:val="center"/>
+        </w:trPr>
+        <w:tc>
+          <w:tcPr>
+            <w:tcW w:w="1683" w:type="dxa"/>
+            <w:vAlign w:val="center"/>
+          </w:tcPr>
+          <w:p>
+            <w:pPr>
+              <w:pStyle w:val="tablecopy"/>
+            </w:pPr>
+            <w:r>
+              <w:t>16</w:t>
+            </w:r>
+          </w:p>
+        </w:tc>
+        <w:tc>
+          <w:tcPr>
+            <w:tcW w:w="1218" w:type="dxa"/>
+            <w:vAlign w:val="center"/>
+          </w:tcPr>
+          <w:p>
+            <w:pPr>
+              <w:rPr>
+                <w:sz w:val="16"/>
+                <w:szCs w:val="16"/>
+              </w:rPr>
+            </w:pPr>
+            <w:r>
+              <w:rPr>
+                <w:sz w:val="16"/>
+                <w:szCs w:val="16"/>
+              </w:rPr>
+              <w:t>X</w:t>
+            </w:r>
+          </w:p>
+        </w:tc>
+        <w:tc>
+          <w:tcPr>
+            <w:tcW w:w="1598" w:type="dxa"/>
+            <w:vAlign w:val="center"/>
+          </w:tcPr>
+          <w:p>
+            <w:pPr>
+              <w:rPr>
+                <w:sz w:val="16"/>
+                <w:szCs w:val="16"/>
+              </w:rPr>
+            </w:pPr>
+          </w:p>
+        </w:tc>
+      </w:tr>
+      <w:tr>
+        <w:trPr>
+          <w:trHeight w:val="378"/>
+          <w:jc w:val="center"/>
+        </w:trPr>
+        <w:tc>
+          <w:tcPr>
+            <w:tcW w:w="1683" w:type="dxa"/>
+            <w:vAlign w:val="center"/>
+          </w:tcPr>
+          <w:p>
+            <w:pPr>
+              <w:pStyle w:val="tablecopy"/>
+            </w:pPr>
+            <w:r>
+              <w:t>17</w:t>
+            </w:r>
+          </w:p>
+        </w:tc>
+        <w:tc>
+          <w:tcPr>
+            <w:tcW w:w="1218" w:type="dxa"/>
+            <w:vAlign w:val="center"/>
+          </w:tcPr>
+          <w:p>
+            <w:pPr>
+              <w:rPr>
+                <w:sz w:val="16"/>
+                <w:szCs w:val="16"/>
+              </w:rPr>
+            </w:pPr>
+            <w:r>
+              <w:rPr>
+                <w:sz w:val="16"/>
+                <w:szCs w:val="16"/>
+              </w:rPr>
+              <w:t>X</w:t>
+            </w:r>
+          </w:p>
+        </w:tc>
+        <w:tc>
+          <w:tcPr>
+            <w:tcW w:w="1598" w:type="dxa"/>
+            <w:vAlign w:val="center"/>
+          </w:tcPr>
+          <w:p>
+            <w:pPr>
+              <w:rPr>
+                <w:sz w:val="16"/>
+                <w:szCs w:val="16"/>
+              </w:rPr>
+            </w:pPr>
+          </w:p>
+        </w:tc>
+      </w:tr>
+      <w:tr>
+        <w:trPr>
+          <w:trHeight w:val="378"/>
+          <w:jc w:val="center"/>
+        </w:trPr>
+        <w:tc>
+          <w:tcPr>
+            <w:tcW w:w="1683" w:type="dxa"/>
+            <w:vAlign w:val="center"/>
+          </w:tcPr>
+          <w:p>
+            <w:pPr>
+              <w:pStyle w:val="tablecopy"/>
+            </w:pPr>
+            <w:r>
+              <w:t>18</w:t>
+            </w:r>
+          </w:p>
+        </w:tc>
+        <w:tc>
+          <w:tcPr>
+            <w:tcW w:w="1218" w:type="dxa"/>
+            <w:vAlign w:val="center"/>
+          </w:tcPr>
+          <w:p>
+            <w:pPr>
+              <w:rPr>
+                <w:sz w:val="16"/>
+                <w:szCs w:val="16"/>
+              </w:rPr>
+            </w:pPr>
+            <w:r>
+              <w:rPr>
+                <w:sz w:val="16"/>
+                <w:szCs w:val="16"/>
+              </w:rPr>
+              <w:t>X</w:t>
+            </w:r>
+          </w:p>
+        </w:tc>
+        <w:tc>
+          <w:tcPr>
+            <w:tcW w:w="1598" w:type="dxa"/>
+            <w:vAlign w:val="center"/>
+          </w:tcPr>
+          <w:p>
+            <w:pPr>
+              <w:rPr>
+                <w:sz w:val="16"/>
+                <w:szCs w:val="16"/>
+              </w:rPr>
+            </w:pPr>
+          </w:p>
+        </w:tc>
+      </w:tr>
+      <w:tr>
+        <w:trPr>
+          <w:trHeight w:val="378"/>
+          <w:jc w:val="center"/>
+        </w:trPr>
+        <w:tc>
+          <w:tcPr>
+            <w:tcW w:w="1683" w:type="dxa"/>
+            <w:vAlign w:val="center"/>
+          </w:tcPr>
+          <w:p>
+            <w:pPr>
+              <w:pStyle w:val="tablecopy"/>
+            </w:pPr>
+            <w:r>
+              <w:t>19</w:t>
+            </w:r>
+          </w:p>
+        </w:tc>
+        <w:tc>
+          <w:tcPr>
+            <w:tcW w:w="1218" w:type="dxa"/>
+            <w:vAlign w:val="center"/>
+          </w:tcPr>
+          <w:p>
+            <w:pPr>
+              <w:rPr>
+                <w:sz w:val="16"/>
+                <w:szCs w:val="16"/>
+              </w:rPr>
+            </w:pPr>
+          </w:p>
+        </w:tc>
+        <w:tc>
+          <w:tcPr>
+            <w:tcW w:w="1598" w:type="dxa"/>
+            <w:vAlign w:val="center"/>
+          </w:tcPr>
+          <w:p>
+            <w:pPr>
+              <w:rPr>
+                <w:sz w:val="16"/>
+                <w:szCs w:val="16"/>
+              </w:rPr>
+            </w:pPr>
+            <w:r>
+              <w:rPr>
+                <w:sz w:val="16"/>
+                <w:szCs w:val="16"/>
+              </w:rPr>
+              <w:t>X</w:t>
+            </w:r>
+          </w:p>
+        </w:tc>
+      </w:tr>
+      <w:tr>
+        <w:trPr>
+          <w:trHeight w:val="378"/>
+          <w:jc w:val="center"/>
+        </w:trPr>
+        <w:tc>
+          <w:tcPr>
+            <w:tcW w:w="1683" w:type="dxa"/>
+            <w:vAlign w:val="center"/>
+          </w:tcPr>
+          <w:p>
+            <w:pPr>
+              <w:pStyle w:val="tablecopy"/>
+            </w:pPr>
+            <w:r>
+              <w:t>20</w:t>
+            </w:r>
+          </w:p>
+        </w:tc>
+        <w:tc>
+          <w:tcPr>
+            <w:tcW w:w="1218" w:type="dxa"/>
+            <w:vAlign w:val="center"/>
+          </w:tcPr>
+          <w:p>
+            <w:pPr>
+              <w:rPr>
+                <w:sz w:val="16"/>
+                <w:szCs w:val="16"/>
+              </w:rPr>
+            </w:pPr>
+            <w:r>
+              <w:rPr>
+                <w:sz w:val="16"/>
+                <w:szCs w:val="16"/>
+              </w:rPr>
+              <w:t>X</w:t>
+            </w:r>
+          </w:p>
+        </w:tc>
+        <w:tc>
+          <w:tcPr>
+            <w:tcW w:w="1598" w:type="dxa"/>
+            <w:vAlign w:val="center"/>
+          </w:tcPr>
+          <w:p>
+            <w:pPr>
+              <w:rPr>
+                <w:sz w:val="16"/>
+                <w:szCs w:val="16"/>
+              </w:rPr>
+            </w:pPr>
+          </w:p>
+        </w:tc>
+      </w:tr>
+      <w:tr>
+        <w:trPr>
+          <w:trHeight w:val="378"/>
+          <w:jc w:val="center"/>
+        </w:trPr>
+        <w:tc>
+          <w:tcPr>
+            <w:tcW w:w="1683" w:type="dxa"/>
+            <w:vAlign w:val="center"/>
+          </w:tcPr>
+          <w:p>
+            <w:pPr>
+              <w:pStyle w:val="tablecopy"/>
+            </w:pPr>
+            <w:r>
+              <w:lastRenderedPageBreak/>
+              <w:t>21</w:t>
+            </w:r>
+          </w:p>
+        </w:tc>
+        <w:tc>
+          <w:tcPr>
+            <w:tcW w:w="1218" w:type="dxa"/>
+            <w:vAlign w:val="center"/>
+          </w:tcPr>
+          <w:p>
+            <w:pPr>
+              <w:rPr>
+                <w:sz w:val="16"/>
+                <w:szCs w:val="16"/>
+              </w:rPr>
+            </w:pPr>
+            <w:r>
+              <w:rPr>
+                <w:sz w:val="16"/>
+                <w:szCs w:val="16"/>
+              </w:rPr>
+              <w:t>X</w:t>
+            </w:r>
+          </w:p>
+        </w:tc>
+        <w:tc>
+          <w:tcPr>
+            <w:tcW w:w="1598" w:type="dxa"/>
+            <w:vAlign w:val="center"/>
+          </w:tcPr>
+          <w:p>
+            <w:pPr>
+              <w:rPr>
+                <w:sz w:val="16"/>
+                <w:szCs w:val="16"/>
+              </w:rPr>
+            </w:pPr>
+          </w:p>
+        </w:tc>
+      </w:tr>
+      <w:tr>
+        <w:trPr>
+          <w:trHeight w:val="378"/>
+          <w:jc w:val="center"/>
+        </w:trPr>
+        <w:tc>
+          <w:tcPr>
+            <w:tcW w:w="1683" w:type="dxa"/>
+            <w:vAlign w:val="center"/>
+          </w:tcPr>
+          <w:p>
+            <w:pPr>
+              <w:pStyle w:val="tablecopy"/>
+            </w:pPr>
+            <w:r>
+              <w:t>22</w:t>
+            </w:r>
+          </w:p>
+        </w:tc>
+        <w:tc>
+          <w:tcPr>
+            <w:tcW w:w="1218" w:type="dxa"/>
+            <w:vAlign w:val="center"/>
+          </w:tcPr>
+          <w:p>
+            <w:pPr>
+              <w:rPr>
+                <w:sz w:val="16"/>
+                <w:szCs w:val="16"/>
+              </w:rPr>
+            </w:pPr>
+            <w:r>
+              <w:rPr>
+                <w:sz w:val="16"/>
+                <w:szCs w:val="16"/>
+              </w:rPr>
+              <w:t>X</w:t>
+            </w:r>
+          </w:p>
+        </w:tc>
+        <w:tc>
+          <w:tcPr>
+            <w:tcW w:w="1598" w:type="dxa"/>
+            <w:vAlign w:val="center"/>
+          </w:tcPr>
+          <w:p>
+            <w:pPr>
+              <w:rPr>
+                <w:sz w:val="16"/>
+                <w:szCs w:val="16"/>
+              </w:rPr>
+            </w:pPr>
+          </w:p>
+        </w:tc>
+      </w:tr>
+      <w:tr>
+        <w:trPr>
+          <w:trHeight w:val="378"/>
+          <w:jc w:val="center"/>
+        </w:trPr>
+        <w:tc>
+          <w:tcPr>
+            <w:tcW w:w="1683" w:type="dxa"/>
+            <w:vAlign w:val="center"/>
+          </w:tcPr>
+          <w:p>
+            <w:pPr>
+              <w:pStyle w:val="tablecopy"/>
+            </w:pPr>
+            <w:r>
+              <w:t>23</w:t>
+            </w:r>
+          </w:p>
+        </w:tc>
+        <w:tc>
+          <w:tcPr>
+            <w:tcW w:w="1218" w:type="dxa"/>
+            <w:vAlign w:val="center"/>
+          </w:tcPr>
+          <w:p>
+            <w:pPr>
+              <w:rPr>
+                <w:sz w:val="16"/>
+                <w:szCs w:val="16"/>
+              </w:rPr>
+            </w:pPr>
+            <w:r>
+              <w:rPr>
+                <w:sz w:val="16"/>
+                <w:szCs w:val="16"/>
+              </w:rPr>
+              <w:t>X</w:t>
+            </w:r>
+          </w:p>
+        </w:tc>
+        <w:tc>
+          <w:tcPr>
+            <w:tcW w:w="1598" w:type="dxa"/>
+            <w:vAlign w:val="center"/>
+          </w:tcPr>
+          <w:p>
+            <w:pPr>
+              <w:rPr>
+                <w:sz w:val="16"/>
+                <w:szCs w:val="16"/>
+              </w:rPr>
+            </w:pPr>
+          </w:p>
+        </w:tc>
+      </w:tr>
+      <w:tr>
+        <w:trPr>
+          <w:trHeight w:val="378"/>
+          <w:jc w:val="center"/>
+        </w:trPr>
+        <w:tc>
+          <w:tcPr>
+            <w:tcW w:w="1683" w:type="dxa"/>
+            <w:vAlign w:val="center"/>
+          </w:tcPr>
+          <w:p>
+            <w:pPr>
+              <w:pStyle w:val="tablecopy"/>
+            </w:pPr>
+            <w:r>
+              <w:t>24</w:t>
+            </w:r>
+          </w:p>
+        </w:tc>
+        <w:tc>
+          <w:tcPr>
+            <w:tcW w:w="1218" w:type="dxa"/>
+            <w:vAlign w:val="center"/>
+          </w:tcPr>
+          <w:p>
+            <w:pPr>
+              <w:rPr>
+                <w:sz w:val="16"/>
+                <w:szCs w:val="16"/>
+              </w:rPr>
+            </w:pPr>
+            <w:r>
+              <w:rPr>
+                <w:sz w:val="16"/>
+                <w:szCs w:val="16"/>
+              </w:rPr>
+              <w:t>X</w:t>
+            </w:r>
+          </w:p>
+        </w:tc>
+        <w:tc>
+          <w:tcPr>
+            <w:tcW w:w="1598" w:type="dxa"/>
+            <w:vAlign w:val="center"/>
+          </w:tcPr>
+          <w:p>
+            <w:pPr>
+              <w:rPr>
+                <w:sz w:val="16"/>
+                <w:szCs w:val="16"/>
+              </w:rPr>
+            </w:pPr>
+          </w:p>
+        </w:tc>
+      </w:tr>
+      <w:tr>
+        <w:trPr>
+          <w:trHeight w:val="378"/>
+          <w:jc w:val="center"/>
+        </w:trPr>
+        <w:tc>
+          <w:tcPr>
+            <w:tcW w:w="1683" w:type="dxa"/>
+            <w:vAlign w:val="center"/>
+          </w:tcPr>
+          <w:p>
+            <w:pPr>
+              <w:pStyle w:val="tablecopy"/>
+            </w:pPr>
+            <w:r>
+              <w:t>25</w:t>
+            </w:r>
+          </w:p>
+        </w:tc>
+        <w:tc>
+          <w:tcPr>
+            <w:tcW w:w="1218" w:type="dxa"/>
+            <w:vAlign w:val="center"/>
+          </w:tcPr>
+          <w:p>
+            <w:pPr>
+              <w:rPr>
+                <w:sz w:val="16"/>
+                <w:szCs w:val="16"/>
+              </w:rPr>
+            </w:pPr>
+            <w:r>
+              <w:rPr>
+                <w:sz w:val="16"/>
+                <w:szCs w:val="16"/>
+              </w:rPr>
+              <w:t>X</w:t>
+            </w:r>
+          </w:p>
+        </w:tc>
+        <w:tc>
+          <w:tcPr>
+            <w:tcW w:w="1598" w:type="dxa"/>
+            <w:vAlign w:val="center"/>
+          </w:tcPr>
+          <w:p>
+            <w:pPr>
+              <w:rPr>
+                <w:sz w:val="16"/>
+                <w:szCs w:val="16"/>
+              </w:rPr>
+            </w:pPr>
+          </w:p>
+        </w:tc>
+      </w:tr>
+      <w:tr>
+        <w:trPr>
+          <w:trHeight w:val="378"/>
+          <w:jc w:val="center"/>
+        </w:trPr>
+        <w:tc>
+          <w:tcPr>
+            <w:tcW w:w="1683" w:type="dxa"/>
+            <w:vAlign w:val="center"/>
+          </w:tcPr>
+          <w:p>
+            <w:pPr>
+              <w:pStyle w:val="tablecopy"/>
+            </w:pPr>
+            <w:r>
+              <w:t>26</w:t>
+            </w:r>
+          </w:p>
+        </w:tc>
+        <w:tc>
+          <w:tcPr>
+            <w:tcW w:w="1218" w:type="dxa"/>
+            <w:vAlign w:val="center"/>
+          </w:tcPr>
+          <w:p>
+            <w:pPr>
+              <w:rPr>
+                <w:sz w:val="16"/>
+                <w:szCs w:val="16"/>
+              </w:rPr>
+            </w:pPr>
+            <w:r>
+              <w:rPr>
+                <w:sz w:val="16"/>
+                <w:szCs w:val="16"/>
+              </w:rPr>
+              <w:t>X</w:t>
+            </w:r>
+          </w:p>
+        </w:tc>
+        <w:tc>
+          <w:tcPr>
+            <w:tcW w:w="1598" w:type="dxa"/>
+            <w:vAlign w:val="center"/>
+          </w:tcPr>
+          <w:p>
+            <w:pPr>
+              <w:rPr>
+                <w:sz w:val="16"/>
+                <w:szCs w:val="16"/>
+              </w:rPr>
+            </w:pPr>
+          </w:p>
+        </w:tc>
+      </w:tr>
+      <w:tr>
+        <w:trPr>
+          <w:trHeight w:val="378"/>
+          <w:jc w:val="center"/>
+        </w:trPr>
+        <w:tc>
+          <w:tcPr>
+            <w:tcW w:w="1683" w:type="dxa"/>
+            <w:vAlign w:val="center"/>
+          </w:tcPr>
+          <w:p>
+            <w:pPr>
+              <w:pStyle w:val="tablecopy"/>
+            </w:pPr>
+            <w:r>
+              <w:t>27</w:t>
+            </w:r>
+          </w:p>
+        </w:tc>
+        <w:tc>
+          <w:tcPr>
+            <w:tcW w:w="1218" w:type="dxa"/>
+            <w:vAlign w:val="center"/>
+          </w:tcPr>
+          <w:p>
+            <w:pPr>
+              <w:rPr>
+                <w:sz w:val="16"/>
+                <w:szCs w:val="16"/>
+              </w:rPr>
+            </w:pPr>
+            <w:r>
+              <w:rPr>
+                <w:sz w:val="16"/>
+                <w:szCs w:val="16"/>
+              </w:rPr>
+              <w:t>X</w:t>
+            </w:r>
+          </w:p>
+        </w:tc>
+        <w:tc>
+          <w:tcPr>
+            <w:tcW w:w="1598" w:type="dxa"/>
+            <w:vAlign w:val="center"/>
+          </w:tcPr>
+          <w:p>
+            <w:pPr>
+              <w:rPr>
+                <w:sz w:val="16"/>
+                <w:szCs w:val="16"/>
+              </w:rPr>
+            </w:pPr>
+          </w:p>
+        </w:tc>
+      </w:tr>
+      <w:tr>
+        <w:trPr>
+          <w:trHeight w:val="378"/>
+          <w:jc w:val="center"/>
+        </w:trPr>
+        <w:tc>
+          <w:tcPr>
+            <w:tcW w:w="1683" w:type="dxa"/>
+            <w:vAlign w:val="center"/>
+          </w:tcPr>
+          <w:p>
+            <w:pPr>
+              <w:pStyle w:val="tablecopy"/>
+            </w:pPr>
+            <w:r>
+              <w:t>28</w:t>
+            </w:r>
+          </w:p>
+        </w:tc>
+        <w:tc>
+          <w:tcPr>
+            <w:tcW w:w="1218" w:type="dxa"/>
+            <w:vAlign w:val="center"/>
+          </w:tcPr>
+          <w:p>
+            <w:pPr>
+              <w:rPr>
+                <w:sz w:val="16"/>
+                <w:szCs w:val="16"/>
+              </w:rPr>
+            </w:pPr>
+            <w:r>
+              <w:rPr>
+                <w:sz w:val="16"/>
+                <w:szCs w:val="16"/>
+              </w:rPr>
+              <w:t>X</w:t>
+            </w:r>
+          </w:p>
+        </w:tc>
+        <w:tc>
+          <w:tcPr>
+            <w:tcW w:w="1598" w:type="dxa"/>
+            <w:vAlign w:val="center"/>
+          </w:tcPr>
+          <w:p>
+            <w:pPr>
+              <w:rPr>
+                <w:sz w:val="16"/>
+                <w:szCs w:val="16"/>
+              </w:rPr>
+            </w:pPr>
+          </w:p>
+        </w:tc>
+      </w:tr>
+      <w:tr>
+        <w:trPr>
+          <w:trHeight w:val="378"/>
+          <w:jc w:val="center"/>
+        </w:trPr>
+        <w:tc>
+          <w:tcPr>
+            <w:tcW w:w="1683" w:type="dxa"/>
+            <w:vAlign w:val="center"/>
+          </w:tcPr>
+          <w:p>
+            <w:pPr>
+              <w:pStyle w:val="tablecopy"/>
+            </w:pPr>
+            <w:r>
+              <w:t>29</w:t>
+            </w:r>
+          </w:p>
+        </w:tc>
+        <w:tc>
+          <w:tcPr>
+            <w:tcW w:w="1218" w:type="dxa"/>
+            <w:vAlign w:val="center"/>
+          </w:tcPr>
+          <w:p>
+            <w:pPr>
+              <w:rPr>
+                <w:sz w:val="16"/>
+                <w:szCs w:val="16"/>
+              </w:rPr>
+            </w:pPr>
+            <w:r>
+              <w:rPr>
+                <w:sz w:val="16"/>
+                <w:szCs w:val="16"/>
+              </w:rPr>
+              <w:t>X</w:t>
+            </w:r>
+          </w:p>
+        </w:tc>
+        <w:tc>
+          <w:tcPr>
+            <w:tcW w:w="1598" w:type="dxa"/>
+            <w:vAlign w:val="center"/>
+          </w:tcPr>
+          <w:p>
+            <w:pPr>
+              <w:rPr>
+                <w:sz w:val="16"/>
+                <w:szCs w:val="16"/>
+              </w:rPr>
+            </w:pPr>
+          </w:p>
+        </w:tc>
+      </w:tr>
+      <w:tr>
+        <w:trPr>
+          <w:trHeight w:val="378"/>
+          <w:jc w:val="center"/>
+        </w:trPr>
+        <w:tc>
+          <w:tcPr>
+            <w:tcW w:w="1683" w:type="dxa"/>
+            <w:vAlign w:val="center"/>
+          </w:tcPr>
+          <w:p>
+            <w:pPr>
+              <w:pStyle w:val="tablecopy"/>
+            </w:pPr>
+            <w:r>
+              <w:t>30</w:t>
+            </w:r>
+          </w:p>
+        </w:tc>
+        <w:tc>
+          <w:tcPr>
+            <w:tcW w:w="1218" w:type="dxa"/>
+            <w:vAlign w:val="center"/>
+          </w:tcPr>
+          <w:p>
+            <w:pPr>
+              <w:rPr>
+                <w:sz w:val="16"/>
+                <w:szCs w:val="16"/>
+              </w:rPr>
+            </w:pPr>
+            <w:r>
+              <w:rPr>
+                <w:sz w:val="16"/>
+                <w:szCs w:val="16"/>
+              </w:rPr>
+              <w:t>X</w:t>
+            </w:r>
+          </w:p>
+        </w:tc>
+        <w:tc>
+          <w:tcPr>
+            <w:tcW w:w="1598" w:type="dxa"/>
+            <w:vAlign w:val="center"/>
+          </w:tcPr>
+          <w:p>
+            <w:pPr>
+              <w:rPr>
+                <w:sz w:val="16"/>
+                <w:szCs w:val="16"/>
+              </w:rPr>
+            </w:pPr>
+          </w:p>
+        </w:tc>
+      </w:tr>
+      <w:tr>
+        <w:trPr>
+          <w:trHeight w:val="378"/>
+          <w:jc w:val="center"/>
+        </w:trPr>
+        <w:tc>
+          <w:tcPr>
+            <w:tcW w:w="1683" w:type="dxa"/>
+            <w:vAlign w:val="center"/>
+          </w:tcPr>
+          <w:p>
+            <w:pPr>
+              <w:pStyle w:val="tablecopy"/>
+            </w:pPr>
+            <w:r>
+              <w:t>31</w:t>
+            </w:r>
+          </w:p>
+        </w:tc>
+        <w:tc>
+          <w:tcPr>
+            <w:tcW w:w="1218" w:type="dxa"/>
+            <w:vAlign w:val="center"/>
+          </w:tcPr>
+          <w:p>
+            <w:pPr>
+              <w:rPr>
+                <w:sz w:val="16"/>
+                <w:szCs w:val="16"/>
+              </w:rPr>
+            </w:pPr>
+            <w:r>
+              <w:rPr>
+                <w:sz w:val="16"/>
+                <w:szCs w:val="16"/>
+              </w:rPr>
+              <w:t>X</w:t>
+            </w:r>
+          </w:p>
+        </w:tc>
+        <w:tc>
+          <w:tcPr>
+            <w:tcW w:w="1598" w:type="dxa"/>
+            <w:vAlign w:val="center"/>
+          </w:tcPr>
+          <w:p>
+            <w:pPr>
+              <w:rPr>
+                <w:sz w:val="16"/>
+                <w:szCs w:val="16"/>
+              </w:rPr>
+            </w:pPr>
+          </w:p>
+        </w:tc>
+      </w:tr>
+      <w:tr>
+        <w:trPr>
+          <w:trHeight w:val="378"/>
+          <w:jc w:val="center"/>
+        </w:trPr>
+        <w:tc>
+          <w:tcPr>
+            <w:tcW w:w="1683" w:type="dxa"/>
+            <w:vAlign w:val="center"/>
+          </w:tcPr>
+          <w:p>
+            <w:pPr>
+              <w:pStyle w:val="tablecopy"/>
+            </w:pPr>
+            <w:r>
+              <w:t>32</w:t>
+            </w:r>
+          </w:p>
+        </w:tc>
+        <w:tc>
+          <w:tcPr>
+            <w:tcW w:w="1218" w:type="dxa"/>
+            <w:vAlign w:val="center"/>
+          </w:tcPr>
+          <w:p>
+            <w:pPr>
+              <w:rPr>
+                <w:sz w:val="16"/>
+                <w:szCs w:val="16"/>
+              </w:rPr>
+            </w:pPr>
+            <w:r>
+              <w:rPr>
+                <w:sz w:val="16"/>
+                <w:szCs w:val="16"/>
+              </w:rPr>
+              <w:t>X</w:t>
+            </w:r>
+          </w:p>
+        </w:tc>
+        <w:tc>
+          <w:tcPr>
+            <w:tcW w:w="1598" w:type="dxa"/>
+            <w:vAlign w:val="center"/>
+          </w:tcPr>
+          <w:p>
+            <w:pPr>
+              <w:rPr>
+                <w:sz w:val="16"/>
+                <w:szCs w:val="16"/>
+              </w:rPr>
+            </w:pPr>
+          </w:p>
+        </w:tc>
+      </w:tr>
+      <w:tr>
+        <w:trPr>
+          <w:trHeight w:val="378"/>
+          <w:jc w:val="center"/>
+        </w:trPr>
+        <w:tc>
+          <w:tcPr>
+            <w:tcW w:w="1683" w:type="dxa"/>
+            <w:vAlign w:val="center"/>
+          </w:tcPr>
+          <w:p>
+            <w:pPr>
+              <w:pStyle w:val="tablecopy"/>
+            </w:pPr>
+            <w:r>
+              <w:t>33</w:t>
+            </w:r>
+          </w:p>
+        </w:tc>
+        <w:tc>
+          <w:tcPr>
+            <w:tcW w:w="1218" w:type="dxa"/>
+            <w:vAlign w:val="center"/>
+          </w:tcPr>
+          <w:p>
+            <w:pPr>
+              <w:rPr>
+                <w:sz w:val="16"/>
+                <w:szCs w:val="16"/>
+              </w:rPr>
+            </w:pPr>
+            <w:r>
+              <w:rPr>
+                <w:sz w:val="16"/>
+                <w:szCs w:val="16"/>
+              </w:rPr>
+              <w:t>X</w:t>
+            </w:r>
+          </w:p>
+        </w:tc>
+        <w:tc>
+          <w:tcPr>
+            <w:tcW w:w="1598" w:type="dxa"/>
+            <w:vAlign w:val="center"/>
+          </w:tcPr>
+          <w:p>
+            <w:pPr>
+              <w:rPr>
+                <w:sz w:val="16"/>
+                <w:szCs w:val="16"/>
+              </w:rPr>
+            </w:pPr>
+          </w:p>
+        </w:tc>
+      </w:tr>
+      <w:tr>
+        <w:trPr>
+          <w:trHeight w:val="378"/>
+          <w:jc w:val="center"/>
+        </w:trPr>
+        <w:tc>
+          <w:tcPr>
+            <w:tcW w:w="1683" w:type="dxa"/>
+            <w:vAlign w:val="center"/>
+          </w:tcPr>
+          <w:p>
+            <w:pPr>
+              <w:pStyle w:val="tablecopy"/>
+            </w:pPr>
+            <w:r>
+              <w:t>34</w:t>
+            </w:r>
+          </w:p>
+        </w:tc>
+        <w:tc>
+          <w:tcPr>
+            <w:tcW w:w="1218" w:type="dxa"/>
+            <w:vAlign w:val="center"/>
+          </w:tcPr>
+          <w:p>
+            <w:pPr>
+              <w:rPr>
+                <w:sz w:val="16"/>
+                <w:szCs w:val="16"/>
+              </w:rPr>
+            </w:pPr>
+            <w:r>
+              <w:rPr>
+                <w:sz w:val="16"/>
+                <w:szCs w:val="16"/>
+              </w:rPr>
+              <w:t>X</w:t>
+            </w:r>
+          </w:p>
+        </w:tc>
+        <w:tc>
+          <w:tcPr>
+            <w:tcW w:w="1598" w:type="dxa"/>
+            <w:vAlign w:val="center"/>
+          </w:tcPr>
+          <w:p>
+            <w:pPr>
+              <w:rPr>
+                <w:sz w:val="16"/>
+                <w:szCs w:val="16"/>
+              </w:rPr>
+            </w:pPr>
+          </w:p>
+        </w:tc>
+      </w:tr>
+      <w:tr>
+        <w:trPr>
+          <w:trHeight w:val="378"/>
+          <w:jc w:val="center"/>
+        </w:trPr>
+        <w:tc>
+          <w:tcPr>
+            <w:tcW w:w="1683" w:type="dxa"/>
+            <w:vAlign w:val="center"/>
+          </w:tcPr>
+          <w:p>
+            <w:pPr>
+              <w:pStyle w:val="tablecopy"/>
+            </w:pPr>
+            <w:r>
+              <w:t>35</w:t>
+            </w:r>
+          </w:p>
+        </w:tc>
+        <w:tc>
+          <w:tcPr>
+            <w:tcW w:w="1218" w:type="dxa"/>
+            <w:vAlign w:val="center"/>
+          </w:tcPr>
+          <w:p>
+            <w:pPr>
+              <w:rPr>
+                <w:sz w:val="16"/>
+                <w:szCs w:val="16"/>
+              </w:rPr>
+            </w:pPr>
+            <w:r>
+              <w:rPr>
+                <w:sz w:val="16"/>
+                <w:szCs w:val="16"/>
+              </w:rPr>
+              <w:t>X</w:t>
+            </w:r>
+          </w:p>
+        </w:tc>
+        <w:tc>
+          <w:tcPr>
+            <w:tcW w:w="1598" w:type="dxa"/>
+            <w:vAlign w:val="center"/>
+          </w:tcPr>
+          <w:p>
+            <w:pPr>
+              <w:rPr>
+                <w:sz w:val="16"/>
+                <w:szCs w:val="16"/>
+              </w:rPr>
+            </w:pPr>
+          </w:p>
+        </w:tc>
+      </w:tr>
+      <w:tr>
+        <w:trPr>
+          <w:trHeight w:val="378"/>
+          <w:jc w:val="center"/>
+        </w:trPr>
+        <w:tc>
+          <w:tcPr>
+            <w:tcW w:w="1683" w:type="dxa"/>
+            <w:vAlign w:val="center"/>
+          </w:tcPr>
+          <w:p>
+            <w:pPr>
+              <w:pStyle w:val="tablecopy"/>
+            </w:pPr>
+            <w:r>
+              <w:t>36</w:t>
+            </w:r>
+          </w:p>
+        </w:tc>
+        <w:tc>
+          <w:tcPr>
+            <w:tcW w:w="1218" w:type="dxa"/>
+            <w:vAlign w:val="center"/>
+          </w:tcPr>
+          <w:p>
+            <w:pPr>
+              <w:rPr>
+                <w:sz w:val="16"/>
+                <w:szCs w:val="16"/>
+              </w:rPr>
+            </w:pPr>
+            <w:r>
+              <w:rPr>
+                <w:sz w:val="16"/>
+                <w:szCs w:val="16"/>
+              </w:rPr>
+              <w:t>X</w:t>
+            </w:r>
+          </w:p>
+        </w:tc>
+        <w:tc>
+          <w:tcPr>
+            <w:tcW w:w="1598" w:type="dxa"/>
+            <w:vAlign w:val="center"/>
+          </w:tcPr>
+          <w:p>
+            <w:pPr>
+              <w:rPr>
+                <w:sz w:val="16"/>
+                <w:szCs w:val="16"/>
+              </w:rPr>
+            </w:pPr>
+          </w:p>
+        </w:tc>
+      </w:tr>
+      <w:tr>
+        <w:trPr>
+          <w:trHeight w:val="378"/>
+          <w:jc w:val="center"/>
+        </w:trPr>
+        <w:tc>
+          <w:tcPr>
+            <w:tcW w:w="1683" w:type="dxa"/>
+            <w:vAlign w:val="center"/>
+          </w:tcPr>
+          <w:p>
+            <w:pPr>
+              <w:pStyle w:val="tablecopy"/>
+            </w:pPr>
+            <w:r>
+              <w:t>37</w:t>
+            </w:r>
+          </w:p>
+        </w:tc>
+        <w:tc>
+          <w:tcPr>
+            <w:tcW w:w="1218" w:type="dxa"/>
+            <w:vAlign w:val="center"/>
+          </w:tcPr>
+          <w:p>
+            <w:pPr>
+              <w:rPr>
+                <w:sz w:val="16"/>
+                <w:szCs w:val="16"/>
+              </w:rPr>
+            </w:pPr>
+            <w:r>
+              <w:rPr>
+                <w:sz w:val="16"/>
+                <w:szCs w:val="16"/>
+              </w:rPr>
+              <w:t>X</w:t>
+            </w:r>
+          </w:p>
+        </w:tc>
+        <w:tc>
+          <w:tcPr>
+            <w:tcW w:w="1598" w:type="dxa"/>
+            <w:vAlign w:val="center"/>
+          </w:tcPr>
+          <w:p>
+            <w:pPr>
+              <w:rPr>
+                <w:sz w:val="16"/>
+                <w:szCs w:val="16"/>
+              </w:rPr>
+            </w:pPr>
+          </w:p>
+        </w:tc>
+      </w:tr>
+      <w:tr>
+        <w:trPr>
+          <w:trHeight w:val="378"/>
+          <w:jc w:val="center"/>
+        </w:trPr>
+        <w:tc>
+          <w:tcPr>
+            <w:tcW w:w="1683" w:type="dxa"/>
+            <w:vAlign w:val="center"/>
+          </w:tcPr>
+          <w:p>
+            <w:pPr>
+              <w:pStyle w:val="tablecopy"/>
+            </w:pPr>
+            <w:r>
+              <w:t>38</w:t>
+            </w:r>
+          </w:p>
+        </w:tc>
+        <w:tc>
+          <w:tcPr>
+            <w:tcW w:w="1218" w:type="dxa"/>
+            <w:vAlign w:val="center"/>
+          </w:tcPr>
+          <w:p>
+            <w:pPr>
+              <w:rPr>
+                <w:sz w:val="16"/>
+                <w:szCs w:val="16"/>
+              </w:rPr>
+            </w:pPr>
+            <w:r>
+              <w:rPr>
+                <w:sz w:val="16"/>
+                <w:szCs w:val="16"/>
+              </w:rPr>
+              <w:t>X</w:t>
+            </w:r>
+          </w:p>
+        </w:tc>
+        <w:tc>
+          <w:tcPr>
+            <w:tcW w:w="1598" w:type="dxa"/>
+            <w:vAlign w:val="center"/>
+          </w:tcPr>
+          <w:p>
+            <w:pPr>
+              <w:rPr>
+                <w:sz w:val="16"/>
+                <w:szCs w:val="16"/>
+              </w:rPr>
+            </w:pPr>
+          </w:p>
+        </w:tc>
+      </w:tr>
+      <w:tr>
+        <w:trPr>
+          <w:trHeight w:val="378"/>
+          <w:jc w:val="center"/>
+        </w:trPr>
+        <w:tc>
+          <w:tcPr>
+            <w:tcW w:w="1683" w:type="dxa"/>
+            <w:vAlign w:val="center"/>
+          </w:tcPr>
+          <w:p>
+            <w:pPr>
+              <w:pStyle w:val="tablecopy"/>
+            </w:pPr>
+            <w:r>
+              <w:t>39</w:t>
+            </w:r>
+          </w:p>
+        </w:tc>
+        <w:tc>
+          <w:tcPr>
+            <w:tcW w:w="1218" w:type="dxa"/>
+            <w:vAlign w:val="center"/>
+          </w:tcPr>
+          <w:p>
+            <w:pPr>
+              <w:rPr>
+                <w:sz w:val="16"/>
+                <w:szCs w:val="16"/>
+              </w:rPr>
+            </w:pPr>
+            <w:r>
+              <w:rPr>
+                <w:sz w:val="16"/>
+                <w:szCs w:val="16"/>
+              </w:rPr>
+              <w:t>X</w:t>
+            </w:r>
+          </w:p>
+        </w:tc>
+        <w:tc>
+          <w:tcPr>
+            <w:tcW w:w="1598" w:type="dxa"/>
+            <w:vAlign w:val="center"/>
+          </w:tcPr>
+          <w:p>
+            <w:pPr>
+              <w:rPr>
+                <w:sz w:val="16"/>
+                <w:szCs w:val="16"/>
+              </w:rPr>
+            </w:pPr>
+          </w:p>
+        </w:tc>
+      </w:tr>
+      <w:tr>
+        <w:trPr>
+          <w:trHeight w:val="378"/>
+          <w:jc w:val="center"/>
+        </w:trPr>
+        <w:tc>
+          <w:tcPr>
+            <w:tcW w:w="1683" w:type="dxa"/>
+            <w:vAlign w:val="center"/>
+          </w:tcPr>
+          <w:p>
+            <w:pPr>
+              <w:pStyle w:val="tablecopy"/>
+            </w:pPr>
+            <w:r>
+              <w:t>40</w:t>
+            </w:r>
+          </w:p>
+        </w:tc>
+        <w:tc>
+          <w:tcPr>
+            <w:tcW w:w="1218" w:type="dxa"/>
+            <w:vAlign w:val="center"/>
+          </w:tcPr>
+          <w:p>
+            <w:pPr>
+              <w:rPr>
+                <w:sz w:val="16"/>
+                <w:szCs w:val="16"/>
+              </w:rPr>
+            </w:pPr>
+            <w:r>
+              <w:rPr>
+                <w:sz w:val="16"/>
+                <w:szCs w:val="16"/>
+              </w:rPr>
+              <w:t>X</w:t>
+            </w:r>
+          </w:p>
+        </w:tc>
+        <w:tc>
+          <w:tcPr>
+            <w:tcW w:w="1598" w:type="dxa"/>
+            <w:vAlign w:val="center"/>
+          </w:tcPr>
+          <w:p>
+            <w:pPr>
+              <w:rPr>
+                <w:sz w:val="16"/>
+                <w:szCs w:val="16"/>
+              </w:rPr>
+            </w:pPr>
+          </w:p>
+        </w:tc>
+      </w:tr>
+      <w:tr>
+        <w:trPr>
+          <w:trHeight w:val="378"/>
+          <w:jc w:val="center"/>
+        </w:trPr>
+        <w:tc>
+          <w:tcPr>
+            <w:tcW w:w="1683" w:type="dxa"/>
+            <w:vAlign w:val="center"/>
+          </w:tcPr>
+          <w:p>
+            <w:pPr>
+              <w:pStyle w:val="tablecopy"/>
+            </w:pPr>
+            <w:r>
+              <w:t>41</w:t>
+            </w:r>
+          </w:p>
+        </w:tc>
+        <w:tc>
+          <w:tcPr>
+            <w:tcW w:w="1218" w:type="dxa"/>
+            <w:vAlign w:val="center"/>
+          </w:tcPr>
+          <w:p>
+            <w:pPr>
+              <w:rPr>
+                <w:sz w:val="16"/>
+                <w:szCs w:val="16"/>
+              </w:rPr>
+            </w:pPr>
+            <w:r>
+              <w:rPr>
+                <w:sz w:val="16"/>
+                <w:szCs w:val="16"/>
+              </w:rPr>
+              <w:t>X</w:t>
+            </w:r>
+          </w:p>
+        </w:tc>
+        <w:tc>
+          <w:tcPr>
+            <w:tcW w:w="1598" w:type="dxa"/>
+            <w:vAlign w:val="center"/>
+          </w:tcPr>
+          <w:p>
+            <w:pPr>
+              <w:rPr>
+                <w:sz w:val="16"/>
+                <w:szCs w:val="16"/>
+              </w:rPr>
+            </w:pPr>
+          </w:p>
+        </w:tc>
+      </w:tr>
+      <w:tr>
+        <w:trPr>
+          <w:trHeight w:val="378"/>
+          <w:jc w:val="center"/>
+        </w:trPr>
+        <w:tc>
+          <w:tcPr>
+            <w:tcW w:w="1683" w:type="dxa"/>
+            <w:vAlign w:val="center"/>
+          </w:tcPr>
+          <w:p>
+            <w:pPr>
+              <w:pStyle w:val="tablecopy"/>
+            </w:pPr>
+            <w:r>
+              <w:t>42</w:t>
+            </w:r>
+          </w:p>
+        </w:tc>
+        <w:tc>
+          <w:tcPr>
+            <w:tcW w:w="1218" w:type="dxa"/>
+            <w:vAlign w:val="center"/>
+          </w:tcPr>
+          <w:p>
+            <w:pPr>
+              <w:rPr>
+                <w:sz w:val="16"/>
+                <w:szCs w:val="16"/>
+              </w:rPr>
+            </w:pPr>
+            <w:r>
+              <w:rPr>
+                <w:sz w:val="16"/>
+                <w:szCs w:val="16"/>
+              </w:rPr>
+              <w:t>X</w:t>
+            </w:r>
+          </w:p>
+        </w:tc>
+        <w:tc>
+          <w:tcPr>
+            <w:tcW w:w="1598" w:type="dxa"/>
+            <w:vAlign w:val="center"/>
+          </w:tcPr>
+          <w:p>
+            <w:pPr>
+              <w:rPr>
+                <w:sz w:val="16"/>
+                <w:szCs w:val="16"/>
+              </w:rPr>
+            </w:pPr>
+          </w:p>
+        </w:tc>
+      </w:tr>
+      <w:tr>
+        <w:trPr>
+          <w:trHeight w:val="378"/>
+          <w:jc w:val="center"/>
+        </w:trPr>
+        <w:tc>
+          <w:tcPr>
+            <w:tcW w:w="1683" w:type="dxa"/>
+            <w:vAlign w:val="center"/>
+          </w:tcPr>
+          <w:p>
+            <w:pPr>
+              <w:pStyle w:val="tablecopy"/>
+            </w:pPr>
+            <w:r>
+              <w:t>43</w:t>
+            </w:r>
+          </w:p>
+        </w:tc>
+        <w:tc>
+          <w:tcPr>
+            <w:tcW w:w="1218" w:type="dxa"/>
+            <w:vAlign w:val="center"/>
+          </w:tcPr>
+          <w:p>
+            <w:pPr>
+              <w:rPr>
+                <w:sz w:val="16"/>
+                <w:szCs w:val="16"/>
+              </w:rPr>
+            </w:pPr>
+            <w:r>
+              <w:rPr>
+                <w:sz w:val="16"/>
+                <w:szCs w:val="16"/>
+              </w:rPr>
+              <w:t>X</w:t>
+            </w:r>
+          </w:p>
+        </w:tc>
+        <w:tc>
+          <w:tcPr>
+            <w:tcW w:w="1598" w:type="dxa"/>
+            <w:vAlign w:val="center"/>
+          </w:tcPr>
+          <w:p>
+            <w:pPr>
+              <w:rPr>
+                <w:sz w:val="16"/>
+                <w:szCs w:val="16"/>
+              </w:rPr>
+            </w:pPr>
+          </w:p>
+        </w:tc>
+      </w:tr>
+      <w:tr>
+        <w:trPr>
+          <w:trHeight w:val="378"/>
+          <w:jc w:val="center"/>
+        </w:trPr>
+        <w:tc>
+          <w:tcPr>
+            <w:tcW w:w="1683" w:type="dxa"/>
+            <w:vAlign w:val="center"/>
+          </w:tcPr>
+          <w:p>
+            <w:pPr>
+              <w:pStyle w:val="tablecopy"/>
+            </w:pPr>
+            <w:r>
+              <w:t>44</w:t>
+            </w:r>
+          </w:p>
+        </w:tc>
+        <w:tc>
+          <w:tcPr>
+            <w:tcW w:w="1218" w:type="dxa"/>
+            <w:vAlign w:val="center"/>
+          </w:tcPr>
+          <w:p>
+            <w:pPr>
+              <w:rPr>
+                <w:sz w:val="16"/>
+                <w:szCs w:val="16"/>
+              </w:rPr>
+            </w:pPr>
+            <w:r>
+              <w:rPr>
+                <w:sz w:val="16"/>
+                <w:szCs w:val="16"/>
+              </w:rPr>
+              <w:t>X</w:t>
+            </w:r>
+          </w:p>
+        </w:tc>
+        <w:tc>
+          <w:tcPr>
+            <w:tcW w:w="1598" w:type="dxa"/>
+            <w:vAlign w:val="center"/>
+          </w:tcPr>
+          <w:p>
+            <w:pPr>
+              <w:rPr>
+                <w:sz w:val="16"/>
+                <w:szCs w:val="16"/>
+              </w:rPr>
+            </w:pPr>
+          </w:p>
+        </w:tc>
+      </w:tr>
+      <w:tr>
+        <w:trPr>
+          <w:trHeight w:val="378"/>
+          <w:jc w:val="center"/>
+        </w:trPr>
+        <w:tc>
+          <w:tcPr>
+            <w:tcW w:w="1683" w:type="dxa"/>
+            <w:vAlign w:val="center"/>
+          </w:tcPr>
+          <w:p>
+            <w:pPr>
+              <w:pStyle w:val="tablecopy"/>
+            </w:pPr>
+            <w:r>
+              <w:t>45</w:t>
+            </w:r>
+          </w:p>
+        </w:tc>
+        <w:tc>
+          <w:tcPr>
+            <w:tcW w:w="1218" w:type="dxa"/>
+            <w:vAlign w:val="center"/>
+          </w:tcPr>
+          <w:p>
+            <w:pPr>
+              <w:rPr>
+                <w:sz w:val="16"/>
+                <w:szCs w:val="16"/>
+              </w:rPr>
+            </w:pPr>
+            <w:r>
+              <w:rPr>
+                <w:sz w:val="16"/>
+                <w:szCs w:val="16"/>
+              </w:rPr>
+              <w:t>X</w:t>
+            </w:r>
+          </w:p>
+        </w:tc>
+        <w:tc>
+          <w:tcPr>
+            <w:tcW w:w="1598" w:type="dxa"/>
+            <w:vAlign w:val="center"/>
+          </w:tcPr>
+          <w:p>
+            <w:pPr>
+              <w:rPr>
+                <w:sz w:val="16"/>
+                <w:szCs w:val="16"/>
+              </w:rPr>
+            </w:pPr>
+          </w:p>
+        </w:tc>
+      </w:tr>
+      <w:tr>
+        <w:trPr>
+          <w:trHeight w:val="378"/>
+          <w:jc w:val="center"/>
+        </w:trPr>
+        <w:tc>
+          <w:tcPr>
+            <w:tcW w:w="1683" w:type="dxa"/>
+            <w:vAlign w:val="center"/>
+          </w:tcPr>
+          <w:p>
+            <w:pPr>
+              <w:pStyle w:val="tablecopy"/>
+            </w:pPr>
+            <w:r>
+              <w:t>46</w:t>
+            </w:r>
+          </w:p>
+        </w:tc>
+        <w:tc>
+          <w:tcPr>
+            <w:tcW w:w="1218" w:type="dxa"/>
+            <w:vAlign w:val="center"/>
+          </w:tcPr>
+          <w:p>
+            <w:pPr>
+              <w:rPr>
+                <w:sz w:val="16"/>
+                <w:szCs w:val="16"/>
+              </w:rPr>
+            </w:pPr>
+          </w:p>
+        </w:tc>
+        <w:tc>
+          <w:tcPr>
+            <w:tcW w:w="1598" w:type="dxa"/>
+            <w:vAlign w:val="center"/>
+          </w:tcPr>
+          <w:p>
+            <w:pPr>
+              <w:rPr>
+                <w:sz w:val="16"/>
+                <w:szCs w:val="16"/>
+              </w:rPr>
+            </w:pPr>
+            <w:r>
+              <w:rPr>
+                <w:sz w:val="16"/>
+                <w:szCs w:val="16"/>
+              </w:rPr>
+              <w:t>X</w:t>
+            </w:r>
+          </w:p>
+        </w:tc>
+      </w:tr>
+      <w:tr>
+        <w:trPr>
+          <w:trHeight w:val="378"/>
+          <w:jc w:val="center"/>
+        </w:trPr>
+        <w:tc>
+          <w:tcPr>
+            <w:tcW w:w="1683" w:type="dxa"/>
+            <w:vAlign w:val="center"/>
+          </w:tcPr>
+          <w:p>
+            <w:pPr>
+              <w:pStyle w:val="tablecopy"/>
+            </w:pPr>
+            <w:r>
+              <w:t>47</w:t>
+            </w:r>
+          </w:p>
+        </w:tc>
+        <w:tc>
+          <w:tcPr>
+            <w:tcW w:w="1218" w:type="dxa"/>
+            <w:vAlign w:val="center"/>
+          </w:tcPr>
+          <w:p>
+            <w:pPr>
+              <w:rPr>
+                <w:sz w:val="16"/>
+                <w:szCs w:val="16"/>
+              </w:rPr>
+            </w:pPr>
+            <w:r>
+              <w:rPr>
+                <w:sz w:val="16"/>
+                <w:szCs w:val="16"/>
+              </w:rPr>
+              <w:t>X</w:t>
+            </w:r>
+          </w:p>
+        </w:tc>
+        <w:tc>
+          <w:tcPr>
+            <w:tcW w:w="1598" w:type="dxa"/>
+            <w:vAlign w:val="center"/>
+          </w:tcPr>
+          <w:p>
+            <w:pPr>
+              <w:rPr>
+                <w:sz w:val="16"/>
+                <w:szCs w:val="16"/>
+              </w:rPr>
+            </w:pPr>
+          </w:p>
+        </w:tc>
+      </w:tr>
+      <w:tr>
+        <w:trPr>
+          <w:trHeight w:val="378"/>
+          <w:jc w:val="center"/>
+        </w:trPr>
+        <w:tc>
+          <w:tcPr>
+            <w:tcW w:w="1683" w:type="dxa"/>
+            <w:vAlign w:val="center"/>
+          </w:tcPr>
+          <w:p>
+            <w:pPr>
+              <w:pStyle w:val="tablecopy"/>
+            </w:pPr>
+            <w:r>
+              <w:t>48</w:t>
+            </w:r>
+          </w:p>
+        </w:tc>
+        <w:tc>
+          <w:tcPr>
+            <w:tcW w:w="1218" w:type="dxa"/>
+            <w:vAlign w:val="center"/>
+          </w:tcPr>
+          <w:p>
+            <w:pPr>
+              <w:rPr>
+                <w:sz w:val="16"/>
+                <w:szCs w:val="16"/>
+              </w:rPr>
+            </w:pPr>
+            <w:r>
+              <w:rPr>
+                <w:sz w:val="16"/>
+                <w:szCs w:val="16"/>
+              </w:rPr>
+              <w:t>X</w:t>
+            </w:r>
+          </w:p>
+        </w:tc>
+        <w:tc>
+          <w:tcPr>
+            <w:tcW w:w="1598" w:type="dxa"/>
+            <w:vAlign w:val="center"/>
+          </w:tcPr>
+          <w:p>
+            <w:pPr>
+              <w:rPr>
+                <w:sz w:val="16"/>
+                <w:szCs w:val="16"/>
+              </w:rPr>
+            </w:pPr>
+          </w:p>
+        </w:tc>
+      </w:tr>
+      <w:tr>
+        <w:trPr>
+          <w:trHeight w:val="378"/>
+          <w:jc w:val="center"/>
+        </w:trPr>
+        <w:tc>
+          <w:tcPr>
+            <w:tcW w:w="1683" w:type="dxa"/>
+            <w:vAlign w:val="center"/>
+          </w:tcPr>
+          <w:p>
+            <w:pPr>
+              <w:pStyle w:val="tablecopy"/>
+            </w:pPr>
+            <w:r>
+              <w:t>49</w:t>
+            </w:r>
+          </w:p>
+        </w:tc>
+        <w:tc>
+          <w:tcPr>
+            <w:tcW w:w="1218" w:type="dxa"/>
+            <w:vAlign w:val="center"/>
+          </w:tcPr>
+          <w:p>
+            <w:pPr>
+              <w:rPr>
+                <w:sz w:val="16"/>
+                <w:szCs w:val="16"/>
+              </w:rPr>
+            </w:pPr>
+            <w:r>
+              <w:rPr>
+                <w:sz w:val="16"/>
+                <w:szCs w:val="16"/>
+              </w:rPr>
+              <w:t>X</w:t>
+            </w:r>
+          </w:p>
+        </w:tc>
+        <w:tc>
+          <w:tcPr>
+            <w:tcW w:w="1598" w:type="dxa"/>
+            <w:vAlign w:val="center"/>
+          </w:tcPr>
+          <w:p>
+            <w:pPr>
+              <w:rPr>
+                <w:sz w:val="16"/>
+                <w:szCs w:val="16"/>
+              </w:rPr>
+            </w:pPr>
+          </w:p>
+        </w:tc>
+      </w:tr>
+      <w:tr>
+        <w:trPr>
+          <w:trHeight w:val="378"/>
+          <w:jc w:val="center"/>
+        </w:trPr>
+        <w:tc>
+          <w:tcPr>
+            <w:tcW w:w="1683" w:type="dxa"/>
+            <w:vAlign w:val="center"/>
+          </w:tcPr>
+          <w:p>
+            <w:pPr>
+              <w:pStyle w:val="tablecopy"/>
+            </w:pPr>
+            <w:r>
+              <w:t>50</w:t>
+            </w:r>
+          </w:p>
+        </w:tc>
+        <w:tc>
+          <w:tcPr>
+            <w:tcW w:w="1218" w:type="dxa"/>
+            <w:vAlign w:val="center"/>
+          </w:tcPr>
+          <w:p>
+            <w:pPr>
+              <w:rPr>
+                <w:sz w:val="16"/>
+                <w:szCs w:val="16"/>
+              </w:rPr>
+            </w:pPr>
+            <w:r>
+              <w:rPr>
+                <w:sz w:val="16"/>
+                <w:szCs w:val="16"/>
+              </w:rPr>
+              <w:t>X</w:t>
+            </w:r>
+          </w:p>
+        </w:tc>
+        <w:tc>
+          <w:tcPr>
+            <w:tcW w:w="1598" w:type="dxa"/>
             <w:vAlign w:val="center"/>
           </w:tcPr>
           <w:p>
@@ -1146,235 +3859,95 @@
     </w:tbl>
     <w:p>
       <w:pPr>
-        <w:pStyle w:val="tablefootnote"/>
-      </w:pPr>
-      <w:r>
-        <w:t xml:space="preserve">Sample </w:t>
-      </w:r>
-      <w:r>
-        <w:t>of</w:t>
-      </w:r>
-      <w:r>
-        <w:t xml:space="preserve"> a </w:t>
-      </w:r>
-      <w:r>
-        <w:t>Table</w:t>
-      </w:r>
-      <w:r>
-        <w:t xml:space="preserve"> </w:t>
-      </w:r>
-      <w:r>
-        <w:t>footnote</w:t>
-      </w:r>
-      <w:r>
-        <w:t xml:space="preserve">. </w:t>
-      </w:r>
-      <w:r>
-        <w:t>(</w:t>
-      </w:r>
-      <w:r>
-        <w:rPr>
-          <w:i/>
-        </w:rPr>
-        <w:t>Table footnote</w:t>
-      </w:r>
-      <w:r>
-        <w:t>)</w:t>
-      </w:r>
-    </w:p>
-    <w:p>
-      <w:pPr>
         <w:pStyle w:val="figurecaption"/>
       </w:pPr>
       <w:r>
-        <w:t xml:space="preserve">Example of a figure </w:t>
-      </w:r>
-      <w:r>
-        <w:t>caption</w:t>
-      </w:r>
-      <w:r>
-        <w:t xml:space="preserve">. </w:t>
-      </w:r>
-      <w:r>
-        <w:rPr>
-          <w:iCs/>
-        </w:rPr>
-        <w:t>(</w:t>
-      </w:r>
-      <w:r>
-        <w:rPr>
-          <w:i/>
-          <w:iCs/>
-        </w:rPr>
-        <w:t>figure caption</w:t>
-      </w:r>
-      <w:r>
-        <w:rPr>
-          <w:iCs/>
-        </w:rPr>
-        <w:t>)</w:t>
-      </w:r>
-    </w:p>
-    <w:p>
-      <w:pPr>
-        <w:pStyle w:val="Heading5"/>
-      </w:pPr>
-      <w:r>
-        <w:t>References</w:t>
-      </w:r>
-    </w:p>
-    <w:p>
-      <w:pPr>
-        <w:pStyle w:val="ListParagraph"/>
+        <w:t>Results of the benchmark of my matlab code</w:t>
+      </w:r>
+    </w:p>
+    <w:p>
+      <w:pPr>
+        <w:pStyle w:val="figurecaption"/>
         <w:numPr>
           <w:ilvl w:val="0"/>
-          <w:numId w:val="8"/>
+          <w:numId w:val="0"/>
         </w:numPr>
-        <w:jc w:val="both"/>
-      </w:pPr>
-      <w:r>
-        <w:t>Techopedia.com. 2018. What is Facial Recognition</w:t>
-      </w:r>
-      <w:r>
-        <w:t xml:space="preserve">? - Definition from Techopedia. </w:t>
-      </w:r>
-      <w:r>
-        <w:t>Available at: https://www.techopedia.com/definition/32071/facial-recognition. [Accessed 30 December 2018].</w:t>
-      </w:r>
-    </w:p>
-    <w:p>
-      <w:pPr>
-        <w:pStyle w:val="ListParagraph"/>
+        <w:rPr>
+          <w:sz w:val="20"/>
+        </w:rPr>
+      </w:pPr>
+      <w:r>
+        <w:tab/>
+      </w:r>
+      <w:r>
+        <w:rPr>
+          <w:sz w:val="20"/>
+        </w:rPr>
+        <w:t xml:space="preserve">As </w:t>
+      </w:r>
+      <w:r>
+        <w:rPr>
+          <w:sz w:val="20"/>
+        </w:rPr>
+        <w:t>one can see from my benchmarks above, the eigenfaces algorithm was wrong 3/50 times, which is an accuracy rate of 94%.</w:t>
+      </w:r>
+      <w:bookmarkStart w:id="0" w:name="_GoBack"/>
+      <w:bookmarkEnd w:id="0"/>
+    </w:p>
+    <w:p>
+      <w:pPr>
+        <w:pStyle w:val="figurecaption"/>
         <w:numPr>
           <w:ilvl w:val="0"/>
-          <w:numId w:val="8"/>
+          <w:numId w:val="0"/>
         </w:numPr>
-        <w:jc w:val="both"/>
-      </w:pPr>
-      <w:r>
-        <w:t>Duhn, S. von; Ko, M. J.; Yin, L.; Hung, T.; Wei, X. (1 September 2007). "Three-View Surveillance Video Based Face Modeling for Recognition". pp. 1–6. doi:10.1109/BCC.2007.4430529 – via IEEE Xplore.</w:t>
-      </w:r>
-      <w:r>
-        <w:t xml:space="preserve"> </w:t>
-      </w:r>
-      <w:r>
-        <w:t>[Accessed 30 December 2018].</w:t>
-      </w:r>
-    </w:p>
-    <w:p>
-      <w:pPr>
-        <w:pStyle w:val="ListParagraph"/>
+        <w:rPr>
+          <w:sz w:val="20"/>
+        </w:rPr>
+      </w:pPr>
+      <w:r>
+        <w:rPr>
+          <w:sz w:val="20"/>
+        </w:rPr>
+        <w:tab/>
+      </w:r>
+      <w:r>
+        <w:rPr>
+          <w:sz w:val="20"/>
+        </w:rPr>
+        <w:t xml:space="preserve"> The faces I used in this were all from a dataset found online, but if I had lets say made it more aimed at comparing children to adults, to make it more aimed at my car problem </w:t>
+      </w:r>
+      <w:r>
+        <w:rPr>
+          <w:sz w:val="20"/>
+        </w:rPr>
+        <w:t>of detecting faces of people who should not be able to control the car, the facial features of adults and children are so distinct, I’m sure the accuracy would be increased more, making my face recognition system for the vehicle very secure.</w:t>
+      </w:r>
+    </w:p>
+    <w:p>
+      <w:pPr>
+        <w:pStyle w:val="figurecaption"/>
         <w:numPr>
           <w:ilvl w:val="0"/>
-          <w:numId w:val="8"/>
+          <w:numId w:val="0"/>
         </w:numPr>
-        <w:jc w:val="both"/>
-      </w:pPr>
-      <w:r>
-        <w:t xml:space="preserve">Bonsor, K. "How Facial Recognition Systems Work". </w:t>
-      </w:r>
-      <w:r>
-        <w:t>[Accessed 30 December 2018].</w:t>
-      </w:r>
-    </w:p>
-    <w:p>
-      <w:pPr>
-        <w:pStyle w:val="ListParagraph"/>
-        <w:numPr>
-          <w:ilvl w:val="0"/>
-          <w:numId w:val="8"/>
-        </w:numPr>
-        <w:jc w:val="both"/>
-      </w:pPr>
-      <w:r>
-        <w:t>Turk, Matthew A and Pentland, Alex P. [Face recognition using eigenfaces]. Computer Vision and Pattern Recognition, 1991. Proceedings</w:t>
-      </w:r>
-      <w:r>
-        <w:t xml:space="preserve"> </w:t>
-      </w:r>
-      <w:r>
-        <w:t>{CVPR'91.}, {IEEE} Computer Society Conference on 1991</w:t>
-      </w:r>
-      <w:r>
-        <w:t xml:space="preserve">". </w:t>
-      </w:r>
-      <w:r>
-        <w:t>[Accessed 30 December 2018].</w:t>
-      </w:r>
-    </w:p>
-    <w:p>
-      <w:pPr>
-        <w:pStyle w:val="ListParagraph"/>
-        <w:numPr>
-          <w:ilvl w:val="0"/>
-          <w:numId w:val="8"/>
-        </w:numPr>
-        <w:jc w:val="both"/>
-      </w:pPr>
-      <w:r>
-        <w:t>Sandhu, Parvinder &amp; Kaur, Iqbaldeep &amp; Verma, Amit &amp; Jindal, Samriti &amp; Kaur, Inderpreet &amp; Kumari, Shilpi. (2009). Face Recognition Using Eigen face Coefficients and Principal Component Analysis. International Journal on Electrical and Electronics Engineering. 3. Available at: https://www.techopedia.com/definition/32071/facial-recognition. [Accessed 30 December 2018].</w:t>
-      </w:r>
-    </w:p>
-    <w:p>
-      <w:pPr>
-        <w:pStyle w:val="ListParagraph"/>
-        <w:numPr>
-          <w:ilvl w:val="0"/>
-          <w:numId w:val="8"/>
-        </w:numPr>
-        <w:jc w:val="both"/>
-      </w:pPr>
-      <w:r>
-        <w:t>People. 2011. EigenFace. [ONLINE] Available at: http://people.ece.cornell.edu/land/courses/ece4760/FinalProjects/s2011/bjh78_caj65/bjh78_caj65/img/eigfaces.png. [Accessed 30 December 2018].</w:t>
-      </w:r>
-    </w:p>
-    <w:p>
-      <w:pPr>
-        <w:pStyle w:val="ListParagraph"/>
-        <w:jc w:val="both"/>
-      </w:pPr>
-    </w:p>
-    <w:p>
-      <w:pPr>
-        <w:jc w:val="both"/>
-      </w:pPr>
-    </w:p>
-    <w:p>
-      <w:pPr>
-        <w:jc w:val="both"/>
-      </w:pPr>
-    </w:p>
-    <w:p>
-      <w:pPr>
-        <w:jc w:val="both"/>
-      </w:pPr>
-      <w:r>
-        <w:rPr>
-          <w:noProof/>
-        </w:rPr>
+      </w:pPr>
+      <w:r>
         <mc:AlternateContent>
           <mc:Choice Requires="wps">
             <w:drawing>
-              <wp:anchor distT="0" distB="0" distL="114300" distR="114300" simplePos="0" relativeHeight="251659264" behindDoc="1" locked="0" layoutInCell="1" allowOverlap="1" wp14:anchorId="4845E2A8" wp14:editId="66723D63">
+              <wp:anchor distT="45720" distB="45720" distL="114300" distR="114300" simplePos="0" relativeHeight="251663360" behindDoc="0" locked="0" layoutInCell="1" allowOverlap="1" wp14:anchorId="7C86A2EA" wp14:editId="69C75A35">
                 <wp:simplePos x="0" y="0"/>
-                <wp:positionH relativeFrom="margin">
-                  <wp:posOffset>3683635</wp:posOffset>
+                <wp:positionH relativeFrom="column">
+                  <wp:align>center</wp:align>
                 </wp:positionH>
                 <wp:positionV relativeFrom="paragraph">
-                  <wp:posOffset>19685</wp:posOffset>
+                  <wp:posOffset>182880</wp:posOffset>
                 </wp:positionV>
-                <wp:extent cx="2476500" cy="1272540"/>
-                <wp:effectExtent l="0" t="0" r="19050" b="22860"/>
-                <wp:wrapTight wrapText="bothSides">
-                  <wp:wrapPolygon edited="0">
-                    <wp:start x="0" y="0"/>
-                    <wp:lineTo x="0" y="21665"/>
-                    <wp:lineTo x="21600" y="21665"/>
-                    <wp:lineTo x="21600" y="0"/>
-                    <wp:lineTo x="0" y="0"/>
-                  </wp:wrapPolygon>
-                </wp:wrapTight>
-                <wp:docPr id="1" name="Text Box 1"/>
+                <wp:extent cx="2360930" cy="1404620"/>
+                <wp:effectExtent l="0" t="0" r="27305" b="13970"/>
+                <wp:wrapSquare wrapText="bothSides"/>
+                <wp:docPr id="217" name="Text Box 2"/>
                 <wp:cNvGraphicFramePr>
                   <a:graphicFrameLocks xmlns:a="http://schemas.openxmlformats.org/drawingml/2006/main"/>
                 </wp:cNvGraphicFramePr>
@@ -1387,7 +3960,7 @@
                       <wps:spPr bwMode="auto">
                         <a:xfrm>
                           <a:off x="0" y="0"/>
-                          <a:ext cx="2476500" cy="1272540"/>
+                          <a:ext cx="2360930" cy="1404620"/>
                         </a:xfrm>
                         <a:prstGeom prst="rect">
                           <a:avLst/>
@@ -1407,41 +3980,359 @@
                       <wps:txbx>
                         <w:txbxContent>
                           <w:p>
-                            <w:pPr>
-                              <w:pStyle w:val="BodyText"/>
-                            </w:pPr>
                             <w:r>
-                              <w:t>We suggest that you use a text box to insert a graphic (which is ideally a 300 dpi TIFF or EPS file, with all fonts embedded) because, in an MSW document, this method is somewhat more stable than directly inserting a picture.</w:t>
+                              <w:rPr>
+                                <w:noProof/>
+                              </w:rPr>
+                              <w:drawing>
+                                <wp:inline distT="0" distB="0" distL="0" distR="0" wp14:anchorId="740F7F72" wp14:editId="7A838862">
+                                  <wp:extent cx="2151803" cy="1463040"/>
+                                  <wp:effectExtent l="0" t="0" r="1270" b="3810"/>
+                                  <wp:docPr id="1" name="Picture 1"/>
+                                  <wp:cNvGraphicFramePr>
+                                    <a:graphicFrameLocks xmlns:a="http://schemas.openxmlformats.org/drawingml/2006/main" noChangeAspect="1"/>
+                                  </wp:cNvGraphicFramePr>
+                                  <a:graphic xmlns:a="http://schemas.openxmlformats.org/drawingml/2006/main">
+                                    <a:graphicData uri="http://schemas.openxmlformats.org/drawingml/2006/picture">
+                                      <pic:pic xmlns:pic="http://schemas.openxmlformats.org/drawingml/2006/picture">
+                                        <pic:nvPicPr>
+                                          <pic:cNvPr id="1" name=""/>
+                                          <pic:cNvPicPr/>
+                                        </pic:nvPicPr>
+                                        <pic:blipFill>
+                                          <a:blip r:embed="rId9"/>
+                                          <a:stretch>
+                                            <a:fillRect/>
+                                          </a:stretch>
+                                        </pic:blipFill>
+                                        <pic:spPr>
+                                          <a:xfrm>
+                                            <a:off x="0" y="0"/>
+                                            <a:ext cx="2153463" cy="1464169"/>
+                                          </a:xfrm>
+                                          <a:prstGeom prst="rect">
+                                            <a:avLst/>
+                                          </a:prstGeom>
+                                        </pic:spPr>
+                                      </pic:pic>
+                                    </a:graphicData>
+                                  </a:graphic>
+                                </wp:inline>
+                              </w:drawing>
                             </w:r>
-                          </w:p>
-                          <w:p>
-                            <w:pPr>
-                              <w:pStyle w:val="BodyText"/>
-                            </w:pPr>
                             <w:r>
-                              <w:t xml:space="preserve">To have non-visible rules on your frame, use the MSWord “Format” pull-down menu, select Text Box &gt; </w:t>
-                            </w:r>
-                            <w:proofErr w:type="spellStart"/>
-                            <w:r>
-                              <w:t>Colors</w:t>
-                            </w:r>
-                            <w:proofErr w:type="spellEnd"/>
-                            <w:r>
-                              <w:t xml:space="preserve"> and Lines to choose No Fill and No Line.</w:t>
+                              <w:rPr>
+                                <w:noProof/>
+                              </w:rPr>
+                              <w:drawing>
+                                <wp:inline distT="0" distB="0" distL="0" distR="0" wp14:anchorId="4D46A52D" wp14:editId="14B523C9">
+                                  <wp:extent cx="2095500" cy="1212915"/>
+                                  <wp:effectExtent l="0" t="0" r="0" b="6350"/>
+                                  <wp:docPr id="7" name="Picture 7"/>
+                                  <wp:cNvGraphicFramePr>
+                                    <a:graphicFrameLocks xmlns:a="http://schemas.openxmlformats.org/drawingml/2006/main" noChangeAspect="1"/>
+                                  </wp:cNvGraphicFramePr>
+                                  <a:graphic xmlns:a="http://schemas.openxmlformats.org/drawingml/2006/main">
+                                    <a:graphicData uri="http://schemas.openxmlformats.org/drawingml/2006/picture">
+                                      <pic:pic xmlns:pic="http://schemas.openxmlformats.org/drawingml/2006/picture">
+                                        <pic:nvPicPr>
+                                          <pic:cNvPr id="1" name=""/>
+                                          <pic:cNvPicPr/>
+                                        </pic:nvPicPr>
+                                        <pic:blipFill>
+                                          <a:blip r:embed="rId10"/>
+                                          <a:stretch>
+                                            <a:fillRect/>
+                                          </a:stretch>
+                                        </pic:blipFill>
+                                        <pic:spPr>
+                                          <a:xfrm>
+                                            <a:off x="0" y="0"/>
+                                            <a:ext cx="2096874" cy="1213710"/>
+                                          </a:xfrm>
+                                          <a:prstGeom prst="rect">
+                                            <a:avLst/>
+                                          </a:prstGeom>
+                                        </pic:spPr>
+                                      </pic:pic>
+                                    </a:graphicData>
+                                  </a:graphic>
+                                </wp:inline>
+                              </w:drawing>
                             </w:r>
                           </w:p>
                         </w:txbxContent>
                       </wps:txbx>
-                      <wps:bodyPr rot="0" vert="horz" wrap="square" lIns="91440" tIns="45720" rIns="91440" bIns="45720" anchor="t" anchorCtr="0" upright="1">
+                      <wps:bodyPr rot="0" vert="horz" wrap="square" lIns="91440" tIns="45720" rIns="91440" bIns="45720" anchor="t" anchorCtr="0">
+                        <a:spAutoFit/>
+                      </wps:bodyPr>
+                    </wps:wsp>
+                  </a:graphicData>
+                </a:graphic>
+                <wp14:sizeRelH relativeFrom="margin">
+                  <wp14:pctWidth>40000</wp14:pctWidth>
+                </wp14:sizeRelH>
+                <wp14:sizeRelV relativeFrom="margin">
+                  <wp14:pctHeight>20000</wp14:pctHeight>
+                </wp14:sizeRelV>
+              </wp:anchor>
+            </w:drawing>
+          </mc:Choice>
+          <mc:Fallback>
+            <w:pict>
+              <v:shape w14:anchorId="7C86A2EA" id="_x0000_s1027" type="#_x0000_t202" style="position:absolute;left:0;text-align:left;margin-left:0;margin-top:14.4pt;width:185.9pt;height:110.6pt;z-index:251663360;visibility:visible;mso-wrap-style:square;mso-width-percent:400;mso-height-percent:200;mso-wrap-distance-left:9pt;mso-wrap-distance-top:3.6pt;mso-wrap-distance-right:9pt;mso-wrap-distance-bottom:3.6pt;mso-position-horizontal:center;mso-position-horizontal-relative:text;mso-position-vertical:absolute;mso-position-vertical-relative:text;mso-width-percent:400;mso-height-percent:200;mso-width-relative:margin;mso-height-relative:margin;v-text-anchor:top" o:gfxdata="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">
+                <v:textbox style="mso-fit-shape-to-text:t">
+                  <w:txbxContent>
+                    <w:p>
+                      <w:r>
+                        <w:rPr>
+                          <w:noProof/>
+                        </w:rPr>
+                        <w:drawing>
+                          <wp:inline distT="0" distB="0" distL="0" distR="0" wp14:anchorId="740F7F72" wp14:editId="7A838862">
+                            <wp:extent cx="2151803" cy="1463040"/>
+                            <wp:effectExtent l="0" t="0" r="1270" b="3810"/>
+                            <wp:docPr id="1" name="Picture 1"/>
+                            <wp:cNvGraphicFramePr>
+                              <a:graphicFrameLocks xmlns:a="http://schemas.openxmlformats.org/drawingml/2006/main" noChangeAspect="1"/>
+                            </wp:cNvGraphicFramePr>
+                            <a:graphic xmlns:a="http://schemas.openxmlformats.org/drawingml/2006/main">
+                              <a:graphicData uri="http://schemas.openxmlformats.org/drawingml/2006/picture">
+                                <pic:pic xmlns:pic="http://schemas.openxmlformats.org/drawingml/2006/picture">
+                                  <pic:nvPicPr>
+                                    <pic:cNvPr id="1" name=""/>
+                                    <pic:cNvPicPr/>
+                                  </pic:nvPicPr>
+                                  <pic:blipFill>
+                                    <a:blip r:embed="rId9"/>
+                                    <a:stretch>
+                                      <a:fillRect/>
+                                    </a:stretch>
+                                  </pic:blipFill>
+                                  <pic:spPr>
+                                    <a:xfrm>
+                                      <a:off x="0" y="0"/>
+                                      <a:ext cx="2153463" cy="1464169"/>
+                                    </a:xfrm>
+                                    <a:prstGeom prst="rect">
+                                      <a:avLst/>
+                                    </a:prstGeom>
+                                  </pic:spPr>
+                                </pic:pic>
+                              </a:graphicData>
+                            </a:graphic>
+                          </wp:inline>
+                        </w:drawing>
+                      </w:r>
+                      <w:r>
+                        <w:rPr>
+                          <w:noProof/>
+                        </w:rPr>
+                        <w:drawing>
+                          <wp:inline distT="0" distB="0" distL="0" distR="0" wp14:anchorId="4D46A52D" wp14:editId="14B523C9">
+                            <wp:extent cx="2095500" cy="1212915"/>
+                            <wp:effectExtent l="0" t="0" r="0" b="6350"/>
+                            <wp:docPr id="7" name="Picture 7"/>
+                            <wp:cNvGraphicFramePr>
+                              <a:graphicFrameLocks xmlns:a="http://schemas.openxmlformats.org/drawingml/2006/main" noChangeAspect="1"/>
+                            </wp:cNvGraphicFramePr>
+                            <a:graphic xmlns:a="http://schemas.openxmlformats.org/drawingml/2006/main">
+                              <a:graphicData uri="http://schemas.openxmlformats.org/drawingml/2006/picture">
+                                <pic:pic xmlns:pic="http://schemas.openxmlformats.org/drawingml/2006/picture">
+                                  <pic:nvPicPr>
+                                    <pic:cNvPr id="1" name=""/>
+                                    <pic:cNvPicPr/>
+                                  </pic:nvPicPr>
+                                  <pic:blipFill>
+                                    <a:blip r:embed="rId10"/>
+                                    <a:stretch>
+                                      <a:fillRect/>
+                                    </a:stretch>
+                                  </pic:blipFill>
+                                  <pic:spPr>
+                                    <a:xfrm>
+                                      <a:off x="0" y="0"/>
+                                      <a:ext cx="2096874" cy="1213710"/>
+                                    </a:xfrm>
+                                    <a:prstGeom prst="rect">
+                                      <a:avLst/>
+                                    </a:prstGeom>
+                                  </pic:spPr>
+                                </pic:pic>
+                              </a:graphicData>
+                            </a:graphic>
+                          </wp:inline>
+                        </w:drawing>
+                      </w:r>
+                    </w:p>
+                  </w:txbxContent>
+                </v:textbox>
+                <w10:wrap type="square"/>
+              </v:shape>
+            </w:pict>
+          </mc:Fallback>
+        </mc:AlternateContent>
+      </w:r>
+      <w:r>
+        <w:tab/>
+      </w:r>
+    </w:p>
+    <w:p>
+      <w:pPr>
+        <w:pStyle w:val="figurecaption"/>
+      </w:pPr>
+      <w:r>
+        <w:t xml:space="preserve">Wrong recognition </w:t>
+      </w:r>
+    </w:p>
+    <w:p>
+      <w:pPr>
+        <w:jc w:val="both"/>
+      </w:pPr>
+      <w:r>
+        <w:rPr>
+          <w:noProof/>
+        </w:rPr>
+        <mc:AlternateContent>
+          <mc:Choice Requires="wps">
+            <w:drawing>
+              <wp:anchor distT="45720" distB="45720" distL="114300" distR="114300" simplePos="0" relativeHeight="251665408" behindDoc="0" locked="0" layoutInCell="1" allowOverlap="1" wp14:anchorId="54FA1285" wp14:editId="2F2D38AB">
+                <wp:simplePos x="0" y="0"/>
+                <wp:positionH relativeFrom="column">
+                  <wp:posOffset>262255</wp:posOffset>
+                </wp:positionH>
+                <wp:positionV relativeFrom="paragraph">
+                  <wp:posOffset>323850</wp:posOffset>
+                </wp:positionV>
+                <wp:extent cx="2463165" cy="2651760"/>
+                <wp:effectExtent l="0" t="0" r="13335" b="15240"/>
+                <wp:wrapSquare wrapText="bothSides"/>
+                <wp:docPr id="4" name="Text Box 2"/>
+                <wp:cNvGraphicFramePr>
+                  <a:graphicFrameLocks xmlns:a="http://schemas.openxmlformats.org/drawingml/2006/main"/>
+                </wp:cNvGraphicFramePr>
+                <a:graphic xmlns:a="http://schemas.openxmlformats.org/drawingml/2006/main">
+                  <a:graphicData uri="http://schemas.microsoft.com/office/word/2010/wordprocessingShape">
+                    <wps:wsp>
+                      <wps:cNvSpPr txBox="1">
+                        <a:spLocks noChangeArrowheads="1"/>
+                      </wps:cNvSpPr>
+                      <wps:spPr bwMode="auto">
+                        <a:xfrm>
+                          <a:off x="0" y="0"/>
+                          <a:ext cx="2463165" cy="2651760"/>
+                        </a:xfrm>
+                        <a:prstGeom prst="rect">
+                          <a:avLst/>
+                        </a:prstGeom>
+                        <a:solidFill>
+                          <a:srgbClr val="FFFFFF"/>
+                        </a:solidFill>
+                        <a:ln w="9525">
+                          <a:solidFill>
+                            <a:srgbClr val="000000"/>
+                          </a:solidFill>
+                          <a:miter lim="800000"/>
+                          <a:headEnd/>
+                          <a:tailEnd/>
+                        </a:ln>
+                      </wps:spPr>
+                      <wps:txbx>
+                        <w:txbxContent>
+                          <w:p>
+                            <w:r>
+                              <w:rPr>
+                                <w:noProof/>
+                              </w:rPr>
+                              <w:drawing>
+                                <wp:inline distT="0" distB="0" distL="0" distR="0" wp14:anchorId="0EF716F2" wp14:editId="1C7EE754">
+                                  <wp:extent cx="2348865" cy="1417320"/>
+                                  <wp:effectExtent l="0" t="0" r="0" b="0"/>
+                                  <wp:docPr id="8" name="Picture 8"/>
+                                  <wp:cNvGraphicFramePr>
+                                    <a:graphicFrameLocks xmlns:a="http://schemas.openxmlformats.org/drawingml/2006/main" noChangeAspect="1"/>
+                                  </wp:cNvGraphicFramePr>
+                                  <a:graphic xmlns:a="http://schemas.openxmlformats.org/drawingml/2006/main">
+                                    <a:graphicData uri="http://schemas.openxmlformats.org/drawingml/2006/picture">
+                                      <pic:pic xmlns:pic="http://schemas.openxmlformats.org/drawingml/2006/picture">
+                                        <pic:nvPicPr>
+                                          <pic:cNvPr id="1" name=""/>
+                                          <pic:cNvPicPr/>
+                                        </pic:nvPicPr>
+                                        <pic:blipFill>
+                                          <a:blip r:embed="rId11"/>
+                                          <a:stretch>
+                                            <a:fillRect/>
+                                          </a:stretch>
+                                        </pic:blipFill>
+                                        <pic:spPr>
+                                          <a:xfrm>
+                                            <a:off x="0" y="0"/>
+                                            <a:ext cx="2348865" cy="1417320"/>
+                                          </a:xfrm>
+                                          <a:prstGeom prst="rect">
+                                            <a:avLst/>
+                                          </a:prstGeom>
+                                        </pic:spPr>
+                                      </pic:pic>
+                                    </a:graphicData>
+                                  </a:graphic>
+                                </wp:inline>
+                              </w:drawing>
+                            </w:r>
+                            <w:r>
+                              <w:rPr>
+                                <w:noProof/>
+                              </w:rPr>
+                              <w:drawing>
+                                <wp:inline distT="0" distB="0" distL="0" distR="0" wp14:anchorId="27FACA02" wp14:editId="138251D6">
+                                  <wp:extent cx="2133600" cy="1443165"/>
+                                  <wp:effectExtent l="0" t="0" r="0" b="5080"/>
+                                  <wp:docPr id="9" name="Picture 9"/>
+                                  <wp:cNvGraphicFramePr>
+                                    <a:graphicFrameLocks xmlns:a="http://schemas.openxmlformats.org/drawingml/2006/main" noChangeAspect="1"/>
+                                  </wp:cNvGraphicFramePr>
+                                  <a:graphic xmlns:a="http://schemas.openxmlformats.org/drawingml/2006/main">
+                                    <a:graphicData uri="http://schemas.openxmlformats.org/drawingml/2006/picture">
+                                      <pic:pic xmlns:pic="http://schemas.openxmlformats.org/drawingml/2006/picture">
+                                        <pic:nvPicPr>
+                                          <pic:cNvPr id="1" name=""/>
+                                          <pic:cNvPicPr/>
+                                        </pic:nvPicPr>
+                                        <pic:blipFill>
+                                          <a:blip r:embed="rId12"/>
+                                          <a:stretch>
+                                            <a:fillRect/>
+                                          </a:stretch>
+                                        </pic:blipFill>
+                                        <pic:spPr>
+                                          <a:xfrm>
+                                            <a:off x="0" y="0"/>
+                                            <a:ext cx="2137247" cy="1445632"/>
+                                          </a:xfrm>
+                                          <a:prstGeom prst="rect">
+                                            <a:avLst/>
+                                          </a:prstGeom>
+                                        </pic:spPr>
+                                      </pic:pic>
+                                    </a:graphicData>
+                                  </a:graphic>
+                                </wp:inline>
+                              </w:drawing>
+                            </w:r>
+                          </w:p>
+                        </w:txbxContent>
+                      </wps:txbx>
+                      <wps:bodyPr rot="0" vert="horz" wrap="square" lIns="91440" tIns="45720" rIns="91440" bIns="45720" anchor="t" anchorCtr="0">
                         <a:noAutofit/>
                       </wps:bodyPr>
                     </wps:wsp>
                   </a:graphicData>
                 </a:graphic>
-                <wp14:sizeRelH relativeFrom="page">
+                <wp14:sizeRelH relativeFrom="margin">
                   <wp14:pctWidth>0</wp14:pctWidth>
                 </wp14:sizeRelH>
-                <wp14:sizeRelV relativeFrom="page">
+                <wp14:sizeRelV relativeFrom="margin">
                   <wp14:pctHeight>0</wp14:pctHeight>
                 </wp14:sizeRelV>
               </wp:anchor>
@@ -1449,36 +4340,94 @@
           </mc:Choice>
           <mc:Fallback>
             <w:pict>
-              <v:shape w14:anchorId="4845E2A8" id="Text Box 1" o:spid="_x0000_s1027" type="#_x0000_t202" style="position:absolute;left:0;text-align:left;margin-left:290.05pt;margin-top:1.55pt;width:195pt;height:100.2pt;z-index:-251657216;visibility:visible;mso-wrap-style:square;mso-width-percent:0;mso-height-percent:0;mso-wrap-distance-left:9pt;mso-wrap-distance-top:0;mso-wrap-distance-right:9pt;mso-wrap-distance-bottom:0;mso-position-horizontal:absolute;mso-position-horizontal-relative:margin;mso-position-vertical:absolute;mso-position-vertical-relative:text;mso-width-percent:0;mso-height-percent:0;mso-width-relative:page;mso-height-relative:page;v-text-anchor:top" o:gfxdata="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">
+              <v:shape w14:anchorId="54FA1285" id="_x0000_s1028" type="#_x0000_t202" style="position:absolute;left:0;text-align:left;margin-left:20.65pt;margin-top:25.5pt;width:193.95pt;height:208.8pt;z-index:251665408;visibility:visible;mso-wrap-style:square;mso-width-percent:0;mso-height-percent:0;mso-wrap-distance-left:9pt;mso-wrap-distance-top:3.6pt;mso-wrap-distance-right:9pt;mso-wrap-distance-bottom:3.6pt;mso-position-horizontal:absolute;mso-position-horizontal-relative:text;mso-position-vertical:absolute;mso-position-vertical-relative:text;mso-width-percent:0;mso-height-percent:0;mso-width-relative:margin;mso-height-relative:margin;v-text-anchor:top" o:gfxdata="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">
                 <v:textbox>
                   <w:txbxContent>
                     <w:p>
-                      <w:pPr>
-                        <w:pStyle w:val="BodyText"/>
-                      </w:pPr>
                       <w:r>
-                        <w:t>We suggest that you use a text box to insert a graphic (which is ideally a 300 dpi TIFF or EPS file, with all fonts embedded) because, in an MSW document, this method is somewhat more stable than directly inserting a picture.</w:t>
+                        <w:rPr>
+                          <w:noProof/>
+                        </w:rPr>
+                        <w:drawing>
+                          <wp:inline distT="0" distB="0" distL="0" distR="0" wp14:anchorId="0EF716F2" wp14:editId="1C7EE754">
+                            <wp:extent cx="2348865" cy="1417320"/>
+                            <wp:effectExtent l="0" t="0" r="0" b="0"/>
+                            <wp:docPr id="8" name="Picture 8"/>
+                            <wp:cNvGraphicFramePr>
+                              <a:graphicFrameLocks xmlns:a="http://schemas.openxmlformats.org/drawingml/2006/main" noChangeAspect="1"/>
+                            </wp:cNvGraphicFramePr>
+                            <a:graphic xmlns:a="http://schemas.openxmlformats.org/drawingml/2006/main">
+                              <a:graphicData uri="http://schemas.openxmlformats.org/drawingml/2006/picture">
+                                <pic:pic xmlns:pic="http://schemas.openxmlformats.org/drawingml/2006/picture">
+                                  <pic:nvPicPr>
+                                    <pic:cNvPr id="1" name=""/>
+                                    <pic:cNvPicPr/>
+                                  </pic:nvPicPr>
+                                  <pic:blipFill>
+                                    <a:blip r:embed="rId11"/>
+                                    <a:stretch>
+                                      <a:fillRect/>
+                                    </a:stretch>
+                                  </pic:blipFill>
+                                  <pic:spPr>
+                                    <a:xfrm>
+                                      <a:off x="0" y="0"/>
+                                      <a:ext cx="2348865" cy="1417320"/>
+                                    </a:xfrm>
+                                    <a:prstGeom prst="rect">
+                                      <a:avLst/>
+                                    </a:prstGeom>
+                                  </pic:spPr>
+                                </pic:pic>
+                              </a:graphicData>
+                            </a:graphic>
+                          </wp:inline>
+                        </w:drawing>
                       </w:r>
-                    </w:p>
-                    <w:p>
-                      <w:pPr>
-                        <w:pStyle w:val="BodyText"/>
-                      </w:pPr>
                       <w:r>
-                        <w:t xml:space="preserve">To have non-visible rules on your frame, use the MSWord “Format” pull-down menu, select Text Box &gt; </w:t>
-                      </w:r>
-                      <w:proofErr w:type="spellStart"/>
-                      <w:r>
-                        <w:t>Colors</w:t>
-                      </w:r>
-                      <w:proofErr w:type="spellEnd"/>
-                      <w:r>
-                        <w:t xml:space="preserve"> and Lines to choose No Fill and No Line.</w:t>
+                        <w:rPr>
+                          <w:noProof/>
+                        </w:rPr>
+                        <w:drawing>
+                          <wp:inline distT="0" distB="0" distL="0" distR="0" wp14:anchorId="27FACA02" wp14:editId="138251D6">
+                            <wp:extent cx="2133600" cy="1443165"/>
+                            <wp:effectExtent l="0" t="0" r="0" b="5080"/>
+                            <wp:docPr id="9" name="Picture 9"/>
+                            <wp:cNvGraphicFramePr>
+                              <a:graphicFrameLocks xmlns:a="http://schemas.openxmlformats.org/drawingml/2006/main" noChangeAspect="1"/>
+                            </wp:cNvGraphicFramePr>
+                            <a:graphic xmlns:a="http://schemas.openxmlformats.org/drawingml/2006/main">
+                              <a:graphicData uri="http://schemas.openxmlformats.org/drawingml/2006/picture">
+                                <pic:pic xmlns:pic="http://schemas.openxmlformats.org/drawingml/2006/picture">
+                                  <pic:nvPicPr>
+                                    <pic:cNvPr id="1" name=""/>
+                                    <pic:cNvPicPr/>
+                                  </pic:nvPicPr>
+                                  <pic:blipFill>
+                                    <a:blip r:embed="rId12"/>
+                                    <a:stretch>
+                                      <a:fillRect/>
+                                    </a:stretch>
+                                  </pic:blipFill>
+                                  <pic:spPr>
+                                    <a:xfrm>
+                                      <a:off x="0" y="0"/>
+                                      <a:ext cx="2137247" cy="1445632"/>
+                                    </a:xfrm>
+                                    <a:prstGeom prst="rect">
+                                      <a:avLst/>
+                                    </a:prstGeom>
+                                  </pic:spPr>
+                                </pic:pic>
+                              </a:graphicData>
+                            </a:graphic>
+                          </wp:inline>
+                        </w:drawing>
                       </w:r>
                     </w:p>
                   </w:txbxContent>
                 </v:textbox>
-                <w10:wrap type="tight" anchorx="margin"/>
+                <w10:wrap type="square"/>
               </v:shape>
             </w:pict>
           </mc:Fallback>
@@ -1487,127 +4436,225 @@
     </w:p>
     <w:p>
       <w:pPr>
-        <w:jc w:val="both"/>
-      </w:pPr>
-    </w:p>
-    <w:p>
-      <w:pPr>
-        <w:jc w:val="both"/>
-      </w:pPr>
-    </w:p>
-    <w:p>
-      <w:pPr>
-        <w:jc w:val="both"/>
-      </w:pPr>
-    </w:p>
-    <w:p>
-      <w:pPr>
-        <w:jc w:val="both"/>
-      </w:pPr>
-    </w:p>
-    <w:p>
-      <w:pPr>
-        <w:jc w:val="both"/>
-      </w:pPr>
-    </w:p>
-    <w:p>
-      <w:pPr>
-        <w:jc w:val="both"/>
-      </w:pPr>
-    </w:p>
-    <w:p>
-      <w:pPr>
-        <w:jc w:val="both"/>
-      </w:pPr>
-    </w:p>
-    <w:p>
-      <w:pPr>
-        <w:pStyle w:val="references"/>
+        <w:pStyle w:val="figurecaption"/>
         <w:numPr>
           <w:ilvl w:val="0"/>
           <w:numId w:val="0"/>
         </w:numPr>
-        <w:ind w:left="360" w:hanging="360"/>
-      </w:pPr>
-    </w:p>
-    <w:p>
-      <w:pPr>
-        <w:pStyle w:val="references"/>
+      </w:pPr>
+      <w:r>
+        <w:tab/>
+      </w:r>
+    </w:p>
+    <w:p>
+      <w:pPr>
+        <w:pStyle w:val="figurecaption"/>
+      </w:pPr>
+      <w:r>
+        <w:t>Correct recognition</w:t>
+      </w:r>
+    </w:p>
+    <w:p>
+      <w:pPr>
+        <w:pStyle w:val="figurecaption"/>
         <w:numPr>
           <w:ilvl w:val="0"/>
           <w:numId w:val="0"/>
         </w:numPr>
-        <w:ind w:left="360" w:hanging="360"/>
-        <w:jc w:val="center"/>
-        <w:rPr>
-          <w:rFonts w:eastAsia="SimSun"/>
-          <w:b/>
-          <w:noProof w:val="0"/>
-          <w:color w:val="FF0000"/>
-          <w:spacing w:val="-1"/>
-          <w:sz w:val="20"/>
-          <w:szCs w:val="20"/>
-          <w:lang w:val="x-none" w:eastAsia="x-none"/>
-        </w:rPr>
+      </w:pPr>
+    </w:p>
+    <w:p>
+      <w:pPr>
+        <w:pStyle w:val="figurecaption"/>
+        <w:numPr>
+          <w:ilvl w:val="0"/>
+          <w:numId w:val="0"/>
+        </w:numPr>
+      </w:pPr>
+    </w:p>
+    <w:p>
+      <w:pPr>
+        <w:pStyle w:val="figurecaption"/>
+        <w:numPr>
+          <w:ilvl w:val="0"/>
+          <w:numId w:val="0"/>
+        </w:numPr>
+      </w:pPr>
+    </w:p>
+    <w:p>
+      <w:pPr>
+        <w:pStyle w:val="figurecaption"/>
+        <w:numPr>
+          <w:ilvl w:val="0"/>
+          <w:numId w:val="0"/>
+        </w:numPr>
+      </w:pPr>
+    </w:p>
+    <w:p>
+      <w:pPr>
+        <w:pStyle w:val="figurecaption"/>
+        <w:numPr>
+          <w:ilvl w:val="0"/>
+          <w:numId w:val="0"/>
+        </w:numPr>
+      </w:pPr>
+    </w:p>
+    <w:p>
+      <w:pPr>
+        <w:pStyle w:val="figurecaption"/>
+        <w:numPr>
+          <w:ilvl w:val="0"/>
+          <w:numId w:val="0"/>
+        </w:numPr>
+      </w:pPr>
+    </w:p>
+    <w:p>
+      <w:pPr>
+        <w:pStyle w:val="Heading5"/>
+      </w:pPr>
+      <w:r>
+        <w:lastRenderedPageBreak/>
+        <w:t>References</w:t>
+      </w:r>
+    </w:p>
+    <w:p>
+      <w:pPr>
+        <w:pStyle w:val="ListParagraph"/>
+        <w:numPr>
+          <w:ilvl w:val="0"/>
+          <w:numId w:val="8"/>
+        </w:numPr>
+        <w:jc w:val="both"/>
+      </w:pPr>
+      <w:r>
+        <w:t>Techopedia.com. 2018. What is Facial Recognition</w:t>
+      </w:r>
+      <w:r>
+        <w:t xml:space="preserve">? - Definition from Techopedia. </w:t>
+      </w:r>
+      <w:r>
+        <w:t>Available at: https://www.techopedia.com/definition/32071/facial-recognition. [Accessed 30 December 2018].</w:t>
+      </w:r>
+    </w:p>
+    <w:p>
+      <w:pPr>
+        <w:pStyle w:val="ListParagraph"/>
+        <w:numPr>
+          <w:ilvl w:val="0"/>
+          <w:numId w:val="8"/>
+        </w:numPr>
+        <w:jc w:val="both"/>
+      </w:pPr>
+      <w:r>
+        <w:t>Duhn, S. von; Ko, M. J.; Yin, L.; Hung, T.; Wei, X. (1 September 2007). "Three-View Surveillance Video Based Face Modeling for Recognition". pp. 1–6. doi:10.1109/BCC.2007.4430529 – via IEEE Xplore.</w:t>
+      </w:r>
+      <w:r>
+        <w:t xml:space="preserve"> </w:t>
+      </w:r>
+      <w:r>
+        <w:t>[Accessed 30 December 2018].</w:t>
+      </w:r>
+    </w:p>
+    <w:p>
+      <w:pPr>
+        <w:pStyle w:val="ListParagraph"/>
+        <w:numPr>
+          <w:ilvl w:val="0"/>
+          <w:numId w:val="8"/>
+        </w:numPr>
+        <w:jc w:val="both"/>
+      </w:pPr>
+      <w:r>
+        <w:t xml:space="preserve">Bonsor, K. "How Facial Recognition Systems Work". </w:t>
+      </w:r>
+      <w:r>
+        <w:t>[Accessed 30 December 2018].</w:t>
+      </w:r>
+    </w:p>
+    <w:p>
+      <w:pPr>
+        <w:pStyle w:val="ListParagraph"/>
+        <w:numPr>
+          <w:ilvl w:val="0"/>
+          <w:numId w:val="8"/>
+        </w:numPr>
+        <w:jc w:val="both"/>
+      </w:pPr>
+      <w:r>
+        <w:t>Turk, Matthew A and Pentland, Alex P. [Face recognition using eigenfaces]. Computer Vision and Pattern Recognition, 1991. Proceedings</w:t>
+      </w:r>
+      <w:r>
+        <w:t xml:space="preserve"> </w:t>
+      </w:r>
+      <w:r>
+        <w:t>{CVPR'91.}, {IEEE} Computer Society Conference on 1991</w:t>
+      </w:r>
+      <w:r>
+        <w:t xml:space="preserve">". </w:t>
+      </w:r>
+      <w:r>
+        <w:t>[Accessed 30 December 2018]</w:t>
+      </w:r>
+      <w:r>
+        <w:t>.</w:t>
+      </w:r>
+    </w:p>
+    <w:p>
+      <w:pPr>
+        <w:pStyle w:val="ListParagraph"/>
+        <w:jc w:val="both"/>
+      </w:pPr>
+    </w:p>
+    <w:p>
+      <w:pPr>
+        <w:pStyle w:val="ListParagraph"/>
+        <w:numPr>
+          <w:ilvl w:val="0"/>
+          <w:numId w:val="8"/>
+        </w:numPr>
+        <w:jc w:val="both"/>
+      </w:pPr>
+      <w:r>
+        <w:t>Sandhu, Parvinder &amp; Kaur, Iqbaldeep &amp; Verma, Amit &amp; Jindal, Samriti &amp; Kaur, Inderpreet &amp; Kumari, Shilpi. (2009). Face Recognition Using Eigen face Coefficients and Principal Component Analysis. International Journal on Electrical and Electronics Engineering. 3. Available at: https://www.techopedia.com/definition/32071/facial-recognition. [Accessed 30 December 2018].</w:t>
+      </w:r>
+    </w:p>
+    <w:p>
+      <w:pPr>
+        <w:pStyle w:val="ListParagraph"/>
+        <w:numPr>
+          <w:ilvl w:val="0"/>
+          <w:numId w:val="8"/>
+        </w:numPr>
+        <w:jc w:val="both"/>
+      </w:pPr>
+      <w:r>
+        <w:t>People. 2011. EigenFace. [ONLINE] Available at: http://people.ece.cornell.edu/land/courses/ece4760/FinalProjects/s2011/bjh78_caj65/bjh78_caj65/img/eigfaces.png. [Accessed 30 December 2018].</w:t>
+      </w:r>
+    </w:p>
+    <w:p>
+      <w:pPr>
+        <w:pStyle w:val="ListParagraph"/>
+        <w:numPr>
+          <w:ilvl w:val="0"/>
+          <w:numId w:val="8"/>
+        </w:numPr>
+        <w:jc w:val="both"/>
         <w:sectPr>
           <w:type w:val="continuous"/>
           <w:pgSz w:w="11906" w:h="16838" w:code="9"/>
-          <w:pgMar w:top="1080" w:right="907" w:bottom="1440" w:left="907" w:header="720" w:footer="720" w:gutter="0"/>
+          <w:pgMar w:top="1077" w:right="907" w:bottom="1440" w:left="907" w:header="720" w:footer="720" w:gutter="0"/>
           <w:cols w:num="2" w:space="360"/>
           <w:docGrid w:linePitch="360"/>
         </w:sectPr>
       </w:pPr>
       <w:r>
-        <w:rPr>
-          <w:rFonts w:eastAsia="SimSun"/>
-          <w:b/>
-          <w:noProof w:val="0"/>
-          <w:color w:val="FF0000"/>
-          <w:spacing w:val="-1"/>
-          <w:sz w:val="20"/>
-          <w:szCs w:val="20"/>
-          <w:lang w:val="x-none" w:eastAsia="x-none"/>
-        </w:rPr>
-        <w:t xml:space="preserve">IEEE conference templates contain guidance text for composing and formatting conference papers. Please ensure that all template text is removed from your conference paper prior to submission to the conference. Failure to remove template text from your paper </w:t>
-      </w:r>
-      <w:r>
-        <w:rPr>
-          <w:rFonts w:eastAsia="SimSun"/>
-          <w:b/>
-          <w:noProof w:val="0"/>
-          <w:color w:val="FF0000"/>
-          <w:spacing w:val="-1"/>
-          <w:sz w:val="20"/>
-          <w:szCs w:val="20"/>
-          <w:lang w:eastAsia="x-none"/>
-        </w:rPr>
-        <w:t>may</w:t>
-      </w:r>
-      <w:r>
-        <w:rPr>
-          <w:rFonts w:eastAsia="SimSun"/>
-          <w:b/>
-          <w:noProof w:val="0"/>
-          <w:color w:val="FF0000"/>
-          <w:spacing w:val="-1"/>
-          <w:sz w:val="20"/>
-          <w:szCs w:val="20"/>
-          <w:lang w:val="x-none" w:eastAsia="x-none"/>
-        </w:rPr>
-        <w:t xml:space="preserve"> result in</w:t>
-      </w:r>
-      <w:r>
-        <w:rPr>
-          <w:rFonts w:eastAsia="SimSun"/>
-          <w:b/>
-          <w:noProof w:val="0"/>
-          <w:color w:val="FF0000"/>
-          <w:spacing w:val="-1"/>
-          <w:sz w:val="20"/>
-          <w:szCs w:val="20"/>
-          <w:lang w:val="x-none" w:eastAsia="x-none"/>
-        </w:rPr>
-        <w:t xml:space="preserve"> your paper not being published</w:t>
+        <w:t>Biometric. 2018. False Acceptance Rate and False Recognition Rate. [ONLINE] Available at: https://www.bayometric.com/false-acceptance-rate-far-false-reco</w:t>
+      </w:r>
+      <w:r>
+        <w:t xml:space="preserve">gnition-rate-frr/. [Accessed 30 </w:t>
+      </w:r>
+      <w:r>
+        <w:t>December 2018]</w:t>
       </w:r>
     </w:p>
     <w:p>

</xml_diff>

<commit_message>
Cleaning up repo, pdf added
</commit_message>
<xml_diff>
--- a/IEEEKacperReport.docx
+++ b/IEEEKacperReport.docx
@@ -253,7 +253,19 @@
         <w:rPr>
           <w:lang w:val="en-IE"/>
         </w:rPr>
-        <w:t>to be very interesting is the face recognition. I feel like face recognition will play an important role in the future development of car technology. When we get in the car, a key-less car could be the future, and thanks to algorithms such as voice detection and face detection we would get a very easy way of starting the car. Face recognition is important, we use it in phones to make sure the correct person has access. In my car design, I use face recognition to log into the system in the car, as the car is fully autonomous, to make sure the correct person gets to decide where the car goes, by programming it in the map. Face recognition would allow users of such autonomous cars, not to worry</w:t>
+        <w:t>to be very interesting is the face recognition. I feel like face recognition will play an important role in the future development of car technology. When we get in the car, a key-less car could be the future, and thanks to algorithms such as voice detection and face detection we would get a very easy way of starting the car. Face recognition is important, we use it in phones to make sure the correct person has access. In my car design, I use face recognition to log into the system in the car, as the car is fully autonomous, to make sure the correct person gets to decide where the car goes, by programming t</w:t>
+      </w:r>
+      <w:r>
+        <w:rPr>
+          <w:lang w:val="en-IE"/>
+        </w:rPr>
+        <w:t>he destination into</w:t>
+      </w:r>
+      <w:r>
+        <w:rPr>
+          <w:lang w:val="en-IE"/>
+        </w:rPr>
+        <w:t xml:space="preserve"> the map. Face recognition would allow users of such autonomous cars, not to worry</w:t>
       </w:r>
       <w:r>
         <w:rPr>
@@ -317,13 +329,13 @@
         <mc:AlternateContent>
           <mc:Choice Requires="wps">
             <w:drawing>
-              <wp:anchor distT="0" distB="0" distL="114300" distR="114300" simplePos="0" relativeHeight="251661312" behindDoc="1" locked="0" layoutInCell="1" allowOverlap="1" wp14:anchorId="0F04A9D3" wp14:editId="7910C7E2">
+              <wp:anchor distT="0" distB="0" distL="114300" distR="114300" simplePos="0" relativeHeight="251661312" behindDoc="1" locked="0" layoutInCell="1" allowOverlap="1" wp14:anchorId="0F04A9D3" wp14:editId="681700D0">
                 <wp:simplePos x="0" y="0"/>
                 <wp:positionH relativeFrom="margin">
                   <wp:posOffset>3585845</wp:posOffset>
                 </wp:positionH>
                 <wp:positionV relativeFrom="paragraph">
-                  <wp:posOffset>680720</wp:posOffset>
+                  <wp:posOffset>467360</wp:posOffset>
                 </wp:positionV>
                 <wp:extent cx="2598420" cy="1234440"/>
                 <wp:effectExtent l="0" t="0" r="11430" b="22860"/>
@@ -449,7 +461,7 @@
                 <v:stroke joinstyle="miter"/>
                 <v:path gradientshapeok="t" o:connecttype="rect"/>
               </v:shapetype>
-              <v:shape id="Text Box 2" o:spid="_x0000_s1026" type="#_x0000_t202" style="position:absolute;left:0;text-align:left;margin-left:282.35pt;margin-top:53.6pt;width:204.6pt;height:97.2pt;z-index:-251655168;visibility:visible;mso-wrap-style:square;mso-width-percent:0;mso-height-percent:0;mso-wrap-distance-left:9pt;mso-wrap-distance-top:0;mso-wrap-distance-right:9pt;mso-wrap-distance-bottom:0;mso-position-horizontal:absolute;mso-position-horizontal-relative:margin;mso-position-vertical:absolute;mso-position-vertical-relative:text;mso-width-percent:0;mso-height-percent:0;mso-width-relative:page;mso-height-relative:page;v-text-anchor:top" o:gfxdata="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">
+              <v:shape id="Text Box 2" o:spid="_x0000_s1026" type="#_x0000_t202" style="position:absolute;left:0;text-align:left;margin-left:282.35pt;margin-top:36.8pt;width:204.6pt;height:97.2pt;z-index:-251655168;visibility:visible;mso-wrap-style:square;mso-width-percent:0;mso-height-percent:0;mso-wrap-distance-left:9pt;mso-wrap-distance-top:0;mso-wrap-distance-right:9pt;mso-wrap-distance-bottom:0;mso-position-horizontal:absolute;mso-position-horizontal-relative:margin;mso-position-vertical:absolute;mso-position-vertical-relative:text;mso-width-percent:0;mso-height-percent:0;mso-width-relative:page;mso-height-relative:page;v-text-anchor:top" o:gfxdata="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">
                 <v:textbox>
                   <w:txbxContent>
                     <w:p>
@@ -563,7 +575,19 @@
         <w:rPr>
           <w:lang w:val="en-IE"/>
         </w:rPr>
-        <w:t>ng 3D sensors are available now [2][3]. The traditional way, which I will try to show in MATLAB works based on an algorithm using eigenfaces, which analyses the relative position, size and even the shape of your facial features like eyes, nose, cheekbones and the jaw. These features are used and are compared to black and white images with matching features. I will talk about Eigen Faces in the next stage of this report.</w:t>
+        <w:t>ng 3D sensors are available now [2][3]. The traditional way, which I will try to show in MATLAB works based on an algorithm using eigenfaces, which analyses the relative position, size and even the shape of your facial features like eyes, nose, cheekbones and the jaw. These features are used and are compared to black and white images with matching features. I will talk abo</w:t>
+      </w:r>
+      <w:r>
+        <w:rPr>
+          <w:lang w:val="en-IE"/>
+        </w:rPr>
+        <w:t>ut Eigenf</w:t>
+      </w:r>
+      <w:r>
+        <w:rPr>
+          <w:lang w:val="en-IE"/>
+        </w:rPr>
+        <w:t>aces in the next stage of this report.</w:t>
       </w:r>
       <w:r>
         <w:rPr>
@@ -615,7 +639,19 @@
         <w:rPr>
           <w:lang w:val="en-IE"/>
         </w:rPr>
-        <w:t>vectors when they are used in a computer vision system as part of a face recognition algorithm. E</w:t>
+        <w:t>vectors when they are used in a computer vision system as part of a face recognition al</w:t>
+      </w:r>
+      <w:r>
+        <w:rPr>
+          <w:lang w:val="en-IE"/>
+        </w:rPr>
+        <w:t xml:space="preserve">gorithm. </w:t>
+      </w:r>
+      <w:r>
+        <w:rPr>
+          <w:lang w:val="en-IE"/>
+        </w:rPr>
+        <w:t>E</w:t>
       </w:r>
       <w:r>
         <w:rPr>
@@ -716,7 +752,6 @@
         <w:rPr>
           <w:lang w:val="en-IE"/>
         </w:rPr>
-        <w:lastRenderedPageBreak/>
         <w:t xml:space="preserve">A </w:t>
       </w:r>
       <w:r>
@@ -729,19 +764,35 @@
         <w:rPr>
           <w:lang w:val="en-IE"/>
         </w:rPr>
-        <w:t xml:space="preserve"> distribution is the mathematical function that provides the probabilities of an outcome to occur in an experiment. This is vital information as the eigenvector values I obtain are then compared and classified by comparing to the basic database.</w:t>
+        <w:t xml:space="preserve"> distribution is the mathematical function that provides the probabilities of an outcome to occur in an experiment. </w:t>
       </w:r>
     </w:p>
     <w:p>
       <w:pPr>
-        <w:pStyle w:val="Heading2"/>
-      </w:pPr>
-      <w:r>
-        <w:t>Implementation of Eigenfaces</w:t>
+        <w:ind w:firstLine="288"/>
+        <w:jc w:val="both"/>
+        <w:rPr>
+          <w:lang w:val="en-IE"/>
+        </w:rPr>
+      </w:pPr>
+      <w:r>
+        <w:rPr>
+          <w:lang w:val="en-IE"/>
+        </w:rPr>
+        <w:lastRenderedPageBreak/>
+        <w:t>This is vital information as the eigenvector values I obtain are then compared and classified by comparing to the basic database.</w:t>
       </w:r>
     </w:p>
     <w:p>
       <w:pPr>
+        <w:pStyle w:val="Heading2"/>
+      </w:pPr>
+      <w:r>
+        <w:t>Implementation of Eigenfaces</w:t>
+      </w:r>
+    </w:p>
+    <w:p>
+      <w:pPr>
         <w:ind w:left="288" w:firstLine="432"/>
         <w:jc w:val="both"/>
       </w:pPr>
@@ -951,7 +1002,28 @@
         <w:jc w:val="both"/>
       </w:pPr>
       <w:r>
-        <w:t xml:space="preserve">False accepts and reject values are based on scores (weights). </w:t>
+        <w:t>False accepts and reject values are based on scores (weights)</w:t>
+      </w:r>
+      <w:r>
+        <w:t xml:space="preserve">. </w:t>
+      </w:r>
+      <w:r>
+        <w:t>The higher the weighting is the bigger the similarity of the database item and the f</w:t>
+      </w:r>
+      <w:r>
+        <w:t xml:space="preserve">ace that has been </w:t>
+      </w:r>
+      <w:r>
+        <w:t>recognized [</w:t>
+      </w:r>
+      <w:r>
+        <w:t>7]</w:t>
+      </w:r>
+      <w:r>
+        <w:t>.</w:t>
+      </w:r>
+      <w:r>
+        <w:t xml:space="preserve"> </w:t>
       </w:r>
     </w:p>
     <w:p>
@@ -960,13 +1032,7 @@
         <w:jc w:val="both"/>
       </w:pPr>
       <w:r>
-        <w:t>The higher the weighting is the bigger the similarity of the database item and the f</w:t>
-      </w:r>
-      <w:r>
-        <w:t xml:space="preserve">ace that has been </w:t>
-      </w:r>
-      <w:r>
-        <w:t xml:space="preserve">recognized. [7] Access to the system of the car would only be granted if the weighting of the persons face recognition is of a higher value than a certain threshold. Face recognition false accept/reject values depend on the application, for a phone if </w:t>
+        <w:t xml:space="preserve">Access to the system of the car would only be granted if the weighting of the persons face recognition is of a higher value than a certain threshold. Face recognition false accept/reject values depend on the application, for a phone if </w:t>
       </w:r>
       <w:r>
         <w:t>someone unintended</w:t>
@@ -991,6 +1057,7 @@
     </w:p>
     <w:p>
       <w:pPr>
+        <w:ind w:firstLine="720"/>
         <w:jc w:val="both"/>
         <w:rPr>
           <w:lang w:val="en-IE"/>
@@ -1006,13 +1073,27 @@
         <w:rPr>
           <w:lang w:val="en-IE"/>
         </w:rPr>
-        <w:t xml:space="preserve">ing my code, </w:t>
-      </w:r>
+        <w:t xml:space="preserve">ing my </w:t>
+      </w:r>
+      <w:proofErr w:type="gramStart"/>
       <w:r>
         <w:rPr>
           <w:lang w:val="en-IE"/>
         </w:rPr>
-        <w:t>on dataset of 40 people and seeing how often eigenfaces got the correct face recognised.</w:t>
+        <w:t xml:space="preserve">code,  </w:t>
+      </w:r>
+      <w:r>
+        <w:rPr>
+          <w:lang w:val="en-IE"/>
+        </w:rPr>
+        <w:t>on</w:t>
+      </w:r>
+      <w:proofErr w:type="gramEnd"/>
+      <w:r>
+        <w:rPr>
+          <w:lang w:val="en-IE"/>
+        </w:rPr>
+        <w:t xml:space="preserve"> dataset of 40 people and seeing how often eigenfaces got the correct face recognised.</w:t>
       </w:r>
     </w:p>
     <w:p>
@@ -1083,7 +1164,10 @@
               <w:pStyle w:val="tablecolsubhead"/>
             </w:pPr>
             <w:r>
-              <w:t># of runs</w:t>
+              <w:t>Number</w:t>
+            </w:r>
+            <w:r>
+              <w:t xml:space="preserve"> of runs</w:t>
             </w:r>
           </w:p>
         </w:tc>
@@ -4023,7 +4107,6 @@
                                 </wp:inline>
                               </w:drawing>
                             </w:r>
-                            <w:bookmarkStart w:id="0" w:name="_GoBack"/>
                             <w:r>
                               <w:rPr>
                                 <w:noProof/>
@@ -4064,7 +4147,6 @@
                                 </wp:inline>
                               </w:drawing>
                             </w:r>
-                            <w:bookmarkEnd w:id="0"/>
                           </w:p>
                         </w:txbxContent>
                       </wps:txbx>
@@ -4129,7 +4211,6 @@
                           </wp:inline>
                         </w:drawing>
                       </w:r>
-                      <w:bookmarkStart w:id="1" w:name="_GoBack"/>
                       <w:r>
                         <w:rPr>
                           <w:noProof/>
@@ -4170,7 +4251,6 @@
                           </wp:inline>
                         </w:drawing>
                       </w:r>
-                      <w:bookmarkEnd w:id="1"/>
                     </w:p>
                   </w:txbxContent>
                 </v:textbox>
@@ -4473,14 +4553,107 @@
         <w:rPr>
           <w:sz w:val="20"/>
         </w:rPr>
-        <w:t xml:space="preserve"> derived from the covariance matrix of the probability distribution over the high-dimensional vector space</w:t>
+        <w:t xml:space="preserve"> derived from the covar</w:t>
       </w:r>
       <w:r>
         <w:rPr>
           <w:sz w:val="20"/>
         </w:rPr>
-        <w:t>. I use face recognition to compare one image to another, and I had 94% success rate. I would use face recogntion in my car concept to allow people log into the system, to choose the next destination  and for the self-driving car to load settings that the recognised user has currently set, such as the temperature of the car and favorite channels on the tv.</w:t>
-      </w:r>
+        <w:t xml:space="preserve">iance matrix of the probability </w:t>
+      </w:r>
+      <w:r>
+        <w:rPr>
+          <w:sz w:val="20"/>
+        </w:rPr>
+        <w:t>distribution over the high-dimensional vector space</w:t>
+      </w:r>
+      <w:r>
+        <w:rPr>
+          <w:sz w:val="20"/>
+        </w:rPr>
+        <w:t>. I use face recognition to compare one image to another, and I had 94% success rate.</w:t>
+      </w:r>
+    </w:p>
+    <w:p>
+      <w:pPr>
+        <w:pStyle w:val="figurecaption"/>
+        <w:numPr>
+          <w:ilvl w:val="0"/>
+          <w:numId w:val="0"/>
+        </w:numPr>
+        <w:rPr>
+          <w:sz w:val="20"/>
+        </w:rPr>
+      </w:pPr>
+      <w:r>
+        <w:rPr>
+          <w:sz w:val="20"/>
+        </w:rPr>
+        <w:tab/>
+      </w:r>
+      <w:r>
+        <w:rPr>
+          <w:sz w:val="20"/>
+        </w:rPr>
+        <w:t xml:space="preserve"> I would use face recogntion in my car concept to allow people log into the system, to choose the next destination  and for the self-driving car to load settings that the recognised </w:t>
+      </w:r>
+      <w:r>
+        <w:rPr>
+          <w:sz w:val="20"/>
+        </w:rPr>
+        <w:t>user has currently set, such as the temperature of the car and favorite channels on the tv.</w:t>
+      </w:r>
+      <w:r>
+        <w:rPr>
+          <w:sz w:val="20"/>
+        </w:rPr>
+        <w:t xml:space="preserve"> Face recognition is a very important feature to have in a futuristic car, and I have created the MATLAB code of how eigenfaces are an effective way of comparing a face, to the face of the dataset that I had. As the features of an adult face and that of a child have very distint features, I’m sure face recognition that I had completed on the set of 40 people, the results I obtained could be better if I had a bigger dataset of various age groups that would be represented. </w:t>
+      </w:r>
+    </w:p>
+    <w:p>
+      <w:pPr>
+        <w:pStyle w:val="figurecaption"/>
+        <w:numPr>
+          <w:ilvl w:val="0"/>
+          <w:numId w:val="0"/>
+        </w:numPr>
+        <w:rPr>
+          <w:sz w:val="20"/>
+        </w:rPr>
+      </w:pPr>
+      <w:r>
+        <w:rPr>
+          <w:sz w:val="20"/>
+        </w:rPr>
+        <w:tab/>
+      </w:r>
+      <w:r>
+        <w:rPr>
+          <w:sz w:val="20"/>
+        </w:rPr>
+        <w:t>I have used a dataset of same picture types, i.e. they were all greyscaled and already transformed to the same pixel size, so there would be no deviations, but if I would be unable to find such a dataset, I would just convert the images to be the same size using paint or gimp, to have the same pixelation. I would then add a line of code to the load_dataset code I have to convert all of the images to be grayscaled.</w:t>
+      </w:r>
+    </w:p>
+    <w:p>
+      <w:pPr>
+        <w:pStyle w:val="figurecaption"/>
+        <w:numPr>
+          <w:ilvl w:val="0"/>
+          <w:numId w:val="0"/>
+        </w:numPr>
+        <w:rPr>
+          <w:sz w:val="20"/>
+        </w:rPr>
+      </w:pPr>
+      <w:r>
+        <w:rPr>
+          <w:sz w:val="20"/>
+        </w:rPr>
+        <w:tab/>
+        <w:t>This assignment helped me to understand how face recognition works, and how much we take it for granted in our phones, and how much potential it has to be used in the future.</w:t>
+      </w:r>
+      <w:bookmarkStart w:id="0" w:name="_GoBack"/>
+      <w:bookmarkEnd w:id="0"/>
     </w:p>
     <w:p>
       <w:pPr>
@@ -4621,14 +4794,14 @@
         <w:t xml:space="preserve">gnition-rate-frr/. [Accessed 30 </w:t>
       </w:r>
       <w:r>
-        <w:t>December 2018]</w:t>
+        <w:t>December 2018].</w:t>
       </w:r>
     </w:p>
     <w:p>
       <w:pPr>
         <w:jc w:val="both"/>
         <w:rPr>
-          <w:lang w:val="pl-PL"/>
+          <w:lang w:val="en-IE"/>
         </w:rPr>
       </w:pPr>
     </w:p>

</xml_diff>